<commit_message>
Update : Document (OOP)
</commit_message>
<xml_diff>
--- a/Progtech beadandó.docx
+++ b/Progtech beadandó.docx
@@ -73,7 +73,35 @@
     </w:p>
     <w:p>
       <w:r>
-        <w:t>még nincs kitalálva semmi</w:t>
+        <w:t xml:space="preserve">Szeretnénk készíteni egy Vatera </w:t>
+      </w:r>
+      <w:proofErr w:type="gramStart"/>
+      <w:r>
+        <w:t>alkalmazást ,</w:t>
+      </w:r>
+      <w:proofErr w:type="gramEnd"/>
+      <w:r>
+        <w:t xml:space="preserve"> ami több </w:t>
+      </w:r>
+      <w:proofErr w:type="spellStart"/>
+      <w:r>
+        <w:t>Raktárat</w:t>
+      </w:r>
+      <w:proofErr w:type="spellEnd"/>
+      <w:r>
+        <w:t xml:space="preserve"> , Felhasználót , és Terméket fog</w:t>
+      </w:r>
+      <w:r>
+        <w:t xml:space="preserve">unk </w:t>
+      </w:r>
+      <w:r>
+        <w:t>kezelni.</w:t>
+      </w:r>
+      <w:r>
+        <w:t xml:space="preserve"> </w:t>
+      </w:r>
+      <w:r>
+        <w:t xml:space="preserve"> </w:t>
       </w:r>
     </w:p>
     <w:p/>
@@ -265,9 +293,302 @@
     </w:p>
     <w:p>
       <w:pPr>
+        <w:rPr>
+          <w:color w:val="000000"/>
+        </w:rPr>
+      </w:pPr>
+      <w:r>
+        <w:rPr>
+          <w:color w:val="000000"/>
+        </w:rPr>
+        <w:t xml:space="preserve">Az osztályokhoz kapcsolódóan felhasználtuk az </w:t>
+      </w:r>
+      <w:r>
+        <w:rPr>
+          <w:b/>
+          <w:color w:val="000000"/>
+        </w:rPr>
+        <w:t>OOP alapelveket</w:t>
+      </w:r>
+      <w:r>
+        <w:rPr>
+          <w:color w:val="000000"/>
+        </w:rPr>
+        <w:t xml:space="preserve"> </w:t>
+      </w:r>
+    </w:p>
+    <w:p>
+      <w:pPr>
+        <w:rPr>
+          <w:color w:val="000000"/>
+        </w:rPr>
+      </w:pPr>
+      <w:r>
+        <w:rPr>
+          <w:b/>
+          <w:color w:val="000000"/>
+        </w:rPr>
+        <w:t>-Egységbezárás</w:t>
+      </w:r>
+      <w:r>
+        <w:rPr>
+          <w:b/>
+          <w:color w:val="000000"/>
+        </w:rPr>
+        <w:t xml:space="preserve"> (</w:t>
+      </w:r>
+      <w:proofErr w:type="spellStart"/>
+      <w:r>
+        <w:rPr>
+          <w:b/>
+          <w:color w:val="000000"/>
+        </w:rPr>
+        <w:t>Encapulation</w:t>
+      </w:r>
+      <w:proofErr w:type="spellEnd"/>
+      <w:proofErr w:type="gramStart"/>
+      <w:r>
+        <w:rPr>
+          <w:b/>
+          <w:color w:val="000000"/>
+        </w:rPr>
+        <w:t>)</w:t>
+      </w:r>
+      <w:r>
+        <w:rPr>
+          <w:b/>
+          <w:color w:val="000000"/>
+        </w:rPr>
+        <w:t xml:space="preserve"> :</w:t>
+      </w:r>
+      <w:proofErr w:type="gramEnd"/>
+      <w:r>
+        <w:rPr>
+          <w:b/>
+          <w:color w:val="000000"/>
+        </w:rPr>
+        <w:t xml:space="preserve"> </w:t>
+      </w:r>
+      <w:r>
+        <w:rPr>
+          <w:color w:val="000000"/>
+        </w:rPr>
+        <w:t>Az adattagokat</w:t>
+      </w:r>
+      <w:r>
+        <w:rPr>
+          <w:b/>
+          <w:color w:val="000000"/>
+        </w:rPr>
+        <w:t xml:space="preserve"> </w:t>
+      </w:r>
+      <w:r>
+        <w:rPr>
+          <w:color w:val="000000"/>
+        </w:rPr>
+        <w:t>és a hozzájuk kapcsolódó műveleteket egy egységbe zártuk (</w:t>
+      </w:r>
+      <w:proofErr w:type="spellStart"/>
+      <w:r>
+        <w:rPr>
+          <w:color w:val="000000"/>
+        </w:rPr>
+        <w:t>class</w:t>
+      </w:r>
+      <w:proofErr w:type="spellEnd"/>
+      <w:r>
+        <w:rPr>
+          <w:color w:val="000000"/>
+        </w:rPr>
+        <w:t>)</w:t>
+      </w:r>
+    </w:p>
+    <w:p>
+      <w:pPr>
+        <w:rPr>
+          <w:color w:val="000000"/>
+        </w:rPr>
+      </w:pPr>
+      <w:r>
+        <w:rPr>
+          <w:b/>
+          <w:color w:val="000000"/>
+        </w:rPr>
+        <w:t>-Öröklődés</w:t>
+      </w:r>
+      <w:r>
+        <w:rPr>
+          <w:b/>
+          <w:color w:val="000000"/>
+        </w:rPr>
+        <w:t xml:space="preserve"> (</w:t>
+      </w:r>
+      <w:proofErr w:type="spellStart"/>
+      <w:r>
+        <w:rPr>
+          <w:b/>
+          <w:color w:val="000000"/>
+        </w:rPr>
+        <w:t>Inheritance</w:t>
+      </w:r>
+      <w:proofErr w:type="spellEnd"/>
+      <w:proofErr w:type="gramStart"/>
+      <w:r>
+        <w:rPr>
+          <w:b/>
+          <w:color w:val="000000"/>
+        </w:rPr>
+        <w:t>)</w:t>
+      </w:r>
+      <w:r>
+        <w:rPr>
+          <w:b/>
+          <w:color w:val="000000"/>
+        </w:rPr>
+        <w:t xml:space="preserve"> :</w:t>
+      </w:r>
+      <w:proofErr w:type="gramEnd"/>
+      <w:r>
+        <w:rPr>
+          <w:b/>
+          <w:color w:val="000000"/>
+        </w:rPr>
+        <w:t xml:space="preserve"> </w:t>
+      </w:r>
+      <w:r>
+        <w:rPr>
+          <w:color w:val="000000"/>
+        </w:rPr>
+        <w:t>A gyermek osztály az ős minden mezőjét és m</w:t>
+      </w:r>
+      <w:r>
+        <w:rPr>
+          <w:color w:val="000000"/>
+        </w:rPr>
+        <w:t>e</w:t>
+      </w:r>
+      <w:r>
+        <w:rPr>
+          <w:color w:val="000000"/>
+        </w:rPr>
+        <w:t xml:space="preserve">tódusát </w:t>
+      </w:r>
+      <w:proofErr w:type="spellStart"/>
+      <w:r>
+        <w:rPr>
+          <w:color w:val="000000"/>
+        </w:rPr>
+        <w:t>megörökli</w:t>
+      </w:r>
+      <w:proofErr w:type="spellEnd"/>
+      <w:r>
+        <w:rPr>
+          <w:color w:val="000000"/>
+        </w:rPr>
+        <w:t xml:space="preserve"> </w:t>
+      </w:r>
+    </w:p>
+    <w:p>
+      <w:pPr>
+        <w:rPr>
+          <w:color w:val="000000"/>
+        </w:rPr>
+      </w:pPr>
+      <w:r>
+        <w:rPr>
+          <w:b/>
+          <w:color w:val="000000"/>
+        </w:rPr>
+        <w:t>-Többalakúság</w:t>
+      </w:r>
+      <w:r>
+        <w:rPr>
+          <w:b/>
+          <w:color w:val="000000"/>
+        </w:rPr>
+        <w:t xml:space="preserve"> (Polymorphism</w:t>
+      </w:r>
+      <w:bookmarkStart w:id="0" w:name="_GoBack"/>
+      <w:bookmarkEnd w:id="0"/>
+      <w:r>
+        <w:rPr>
+          <w:b/>
+          <w:color w:val="000000"/>
+        </w:rPr>
+        <w:t>)</w:t>
+      </w:r>
+      <w:r>
+        <w:rPr>
+          <w:b/>
+          <w:color w:val="000000"/>
+        </w:rPr>
+        <w:t xml:space="preserve"> : </w:t>
+      </w:r>
+      <w:r>
+        <w:rPr>
+          <w:color w:val="000000"/>
+        </w:rPr>
+        <w:t>A tervezési minták szinte mindegyike ezen alapszik , maga a többalakúság az örökl</w:t>
+      </w:r>
+      <w:r>
+        <w:rPr>
+          <w:color w:val="000000"/>
+        </w:rPr>
+        <w:t>ő</w:t>
+      </w:r>
+      <w:r>
+        <w:rPr>
+          <w:color w:val="000000"/>
+        </w:rPr>
+        <w:t xml:space="preserve">dés következménye. Mivel a gyermek </w:t>
+      </w:r>
+      <w:proofErr w:type="spellStart"/>
+      <w:r>
+        <w:rPr>
+          <w:color w:val="000000"/>
+        </w:rPr>
+        <w:t>örökli</w:t>
+      </w:r>
+      <w:proofErr w:type="spellEnd"/>
+      <w:r>
+        <w:rPr>
+          <w:color w:val="000000"/>
+        </w:rPr>
+        <w:t xml:space="preserve"> az ős felületét igy megkapja azok típus</w:t>
+      </w:r>
+      <w:r>
+        <w:rPr>
+          <w:color w:val="000000"/>
+        </w:rPr>
+        <w:t>ait</w:t>
+      </w:r>
+      <w:r>
+        <w:rPr>
+          <w:color w:val="000000"/>
+        </w:rPr>
+        <w:t xml:space="preserve"> </w:t>
+      </w:r>
+      <w:proofErr w:type="gramStart"/>
+      <w:r>
+        <w:rPr>
+          <w:color w:val="000000"/>
+        </w:rPr>
+        <w:t>is  ,</w:t>
+      </w:r>
+      <w:proofErr w:type="gramEnd"/>
+      <w:r>
+        <w:rPr>
+          <w:color w:val="000000"/>
+        </w:rPr>
+        <w:t xml:space="preserve"> igy az objektum több alakban is használható</w:t>
+      </w:r>
+    </w:p>
+    <w:p>
+      <w:pPr>
         <w:pStyle w:val="Cmsor1"/>
       </w:pPr>
       <w:r>
+        <w:lastRenderedPageBreak/>
         <w:t>Felhasznált tervezési minták:</w:t>
       </w:r>
     </w:p>
@@ -370,8 +691,6 @@
         </w:rPr>
         <w:t xml:space="preserve">. </w:t>
       </w:r>
-      <w:bookmarkStart w:id="0" w:name="_GoBack"/>
-      <w:bookmarkEnd w:id="0"/>
     </w:p>
     <w:p/>
     <w:sectPr>

</xml_diff>

<commit_message>
Update ( Document ) expansion
</commit_message>
<xml_diff>
--- a/Progtech beadandó.docx
+++ b/Progtech beadandó.docx
@@ -96,8 +96,6 @@
       <w:r>
         <w:t>Tervben : felhasználónak bevásárló kosár -&gt; a rendeléshez</w:t>
       </w:r>
-      <w:bookmarkStart w:id="0" w:name="_GoBack"/>
-      <w:bookmarkEnd w:id="0"/>
     </w:p>
     <w:p/>
     <w:p>
@@ -195,8 +193,104 @@
         </w:drawing>
       </w:r>
     </w:p>
+    <w:p>
+      <w:pPr>
+        <w:pStyle w:val="Cmsor1"/>
+      </w:pPr>
+      <w:proofErr w:type="spellStart"/>
+      <w:r>
+        <w:t>Solid</w:t>
+      </w:r>
+      <w:proofErr w:type="spellEnd"/>
+      <w:r>
+        <w:t xml:space="preserve"> elvek:</w:t>
+      </w:r>
+    </w:p>
+    <w:p>
+      <w:r>
+        <w:rPr>
+          <w:b/>
+        </w:rPr>
+        <w:t>ISP (</w:t>
+      </w:r>
+      <w:r>
+        <w:rPr>
+          <w:b/>
+        </w:rPr>
+        <w:t>Interfészszegregációs-alapelv</w:t>
+      </w:r>
+      <w:proofErr w:type="gramStart"/>
+      <w:r>
+        <w:rPr>
+          <w:b/>
+        </w:rPr>
+        <w:t>)</w:t>
+      </w:r>
+      <w:r>
+        <w:t xml:space="preserve"> :</w:t>
+      </w:r>
+      <w:proofErr w:type="gramEnd"/>
+      <w:r>
+        <w:t xml:space="preserve"> A szolgáltatást nyújtó osztály fölé elhelyezünk egy </w:t>
+      </w:r>
+      <w:proofErr w:type="spellStart"/>
+      <w:r>
+        <w:t>interface</w:t>
+      </w:r>
+      <w:proofErr w:type="spellEnd"/>
+      <w:r>
+        <w:t xml:space="preserve">-t hogy a kliens csak azokat a metódusokat láthassa amit valóban használ. </w:t>
+      </w:r>
+      <w:proofErr w:type="gramStart"/>
+      <w:r>
+        <w:t>( Minden</w:t>
+      </w:r>
+      <w:proofErr w:type="gramEnd"/>
+      <w:r>
+        <w:t xml:space="preserve"> klienshez külön </w:t>
+      </w:r>
+      <w:proofErr w:type="spellStart"/>
+      <w:r>
+        <w:t>interface</w:t>
+      </w:r>
+      <w:proofErr w:type="spellEnd"/>
+      <w:r>
+        <w:t>-t készítünk )</w:t>
+      </w:r>
+    </w:p>
+    <w:p>
+      <w:bookmarkStart w:id="0" w:name="_GoBack"/>
+      <w:r>
+        <w:rPr>
+          <w:b/>
+        </w:rPr>
+        <w:t xml:space="preserve">Demeter </w:t>
+      </w:r>
+      <w:proofErr w:type="gramStart"/>
+      <w:r>
+        <w:rPr>
+          <w:b/>
+        </w:rPr>
+        <w:t>törvénye</w:t>
+      </w:r>
+      <w:r>
+        <w:t xml:space="preserve"> </w:t>
+      </w:r>
+      <w:bookmarkEnd w:id="0"/>
+      <w:r>
+        <w:t>:</w:t>
+      </w:r>
+      <w:proofErr w:type="gramEnd"/>
+      <w:r>
+        <w:t xml:space="preserve"> Legkisebb tudás elve kimondja hogy egy osztály csak a közvetlen ismerőseit </w:t>
+      </w:r>
+      <w:proofErr w:type="spellStart"/>
+      <w:r>
+        <w:t>hivhatja</w:t>
+      </w:r>
+      <w:proofErr w:type="spellEnd"/>
+    </w:p>
     <w:p/>
-    <w:p/>
     <w:p>
       <w:pPr>
         <w:pStyle w:val="Cmsor1"/>
@@ -327,6 +421,7 @@
           <w:b/>
           <w:color w:val="000000"/>
         </w:rPr>
+        <w:lastRenderedPageBreak/>
         <w:t>-Egységbezárás</w:t>
       </w:r>
       <w:r>

</xml_diff>

<commit_message>
Update: Design Patterns' Document
</commit_message>
<xml_diff>
--- a/Progtech beadandó.docx
+++ b/Progtech beadandó.docx
@@ -1,6 +1,6 @@
 
 <file path=word/document.xml><?xml version="1.0" encoding="utf-8"?>
-<w:document xmlns:wpc="http://schemas.microsoft.com/office/word/2010/wordprocessingCanvas" xmlns:cx="http://schemas.microsoft.com/office/drawing/2014/chartex" xmlns:cx1="http://schemas.microsoft.com/office/drawing/2015/9/8/chartex" xmlns:cx2="http://schemas.microsoft.com/office/drawing/2015/10/21/chartex" xmlns:cx3="http://schemas.microsoft.com/office/drawing/2016/5/9/chartex" xmlns:cx4="http://schemas.microsoft.com/office/drawing/2016/5/10/chartex" xmlns:cx5="http://schemas.microsoft.com/office/drawing/2016/5/11/chartex" xmlns:cx6="http://schemas.microsoft.com/office/drawing/2016/5/12/chartex" xmlns:cx7="http://schemas.microsoft.com/office/drawing/2016/5/13/chartex" xmlns:cx8="http://schemas.microsoft.com/office/drawing/2016/5/14/chartex" xmlns:mc="http://schemas.openxmlformats.org/markup-compatibility/2006" xmlns:aink="http://schemas.microsoft.com/office/drawing/2016/ink" xmlns:am3d="http://schemas.microsoft.com/office/drawing/2017/model3d" xmlns:o="urn:schemas-microsoft-com:office:office" xmlns:r="http://schemas.openxmlformats.org/officeDocument/2006/relationships" xmlns:m="http://schemas.openxmlformats.org/officeDocument/2006/math" xmlns:v="urn:schemas-microsoft-com:vml" xmlns:wp14="http://schemas.microsoft.com/office/word/2010/wordprocessingDrawing" xmlns:wp="http://schemas.openxmlformats.org/drawingml/2006/wordprocessingDrawing" xmlns:w10="urn:schemas-microsoft-com:office:word" xmlns:w="http://schemas.openxmlformats.org/wordprocessingml/2006/main" xmlns:w14="http://schemas.microsoft.com/office/word/2010/wordml" xmlns:w15="http://schemas.microsoft.com/office/word/2012/wordml" xmlns:w16cid="http://schemas.microsoft.com/office/word/2016/wordml/cid" xmlns:w16se="http://schemas.microsoft.com/office/word/2015/wordml/symex" xmlns:wpg="http://schemas.microsoft.com/office/word/2010/wordprocessingGroup" xmlns:wpi="http://schemas.microsoft.com/office/word/2010/wordprocessingInk" xmlns:wne="http://schemas.microsoft.com/office/word/2006/wordml" xmlns:wps="http://schemas.microsoft.com/office/word/2010/wordprocessingShape" mc:Ignorable="w14 w15 w16se w16cid wp14">
+<w:document xmlns:wpc="http://schemas.microsoft.com/office/word/2010/wordprocessingCanvas" xmlns:cx="http://schemas.microsoft.com/office/drawing/2014/chartex" xmlns:cx1="http://schemas.microsoft.com/office/drawing/2015/9/8/chartex" xmlns:cx2="http://schemas.microsoft.com/office/drawing/2015/10/21/chartex" xmlns:cx3="http://schemas.microsoft.com/office/drawing/2016/5/9/chartex" xmlns:cx4="http://schemas.microsoft.com/office/drawing/2016/5/10/chartex" xmlns:cx5="http://schemas.microsoft.com/office/drawing/2016/5/11/chartex" xmlns:cx6="http://schemas.microsoft.com/office/drawing/2016/5/12/chartex" xmlns:cx7="http://schemas.microsoft.com/office/drawing/2016/5/13/chartex" xmlns:cx8="http://schemas.microsoft.com/office/drawing/2016/5/14/chartex" xmlns:mc="http://schemas.openxmlformats.org/markup-compatibility/2006" xmlns:aink="http://schemas.microsoft.com/office/drawing/2016/ink" xmlns:am3d="http://schemas.microsoft.com/office/drawing/2017/model3d" xmlns:o="urn:schemas-microsoft-com:office:office" xmlns:r="http://schemas.openxmlformats.org/officeDocument/2006/relationships" xmlns:m="http://schemas.openxmlformats.org/officeDocument/2006/math" xmlns:v="urn:schemas-microsoft-com:vml" xmlns:wp14="http://schemas.microsoft.com/office/word/2010/wordprocessingDrawing" xmlns:wp="http://schemas.openxmlformats.org/drawingml/2006/wordprocessingDrawing" xmlns:w10="urn:schemas-microsoft-com:office:word" xmlns:w="http://schemas.openxmlformats.org/wordprocessingml/2006/main" xmlns:w14="http://schemas.microsoft.com/office/word/2010/wordml" xmlns:w15="http://schemas.microsoft.com/office/word/2012/wordml" xmlns:w16cex="http://schemas.microsoft.com/office/word/2018/wordml/cex" xmlns:w16cid="http://schemas.microsoft.com/office/word/2016/wordml/cid" xmlns:w16="http://schemas.microsoft.com/office/word/2018/wordml" xmlns:w16sdtdh="http://schemas.microsoft.com/office/word/2020/wordml/sdtdatahash" xmlns:w16se="http://schemas.microsoft.com/office/word/2015/wordml/symex" xmlns:wpg="http://schemas.microsoft.com/office/word/2010/wordprocessingGroup" xmlns:wpi="http://schemas.microsoft.com/office/word/2010/wordprocessingInk" xmlns:wne="http://schemas.microsoft.com/office/word/2006/wordml" xmlns:wps="http://schemas.microsoft.com/office/word/2010/wordprocessingShape" mc:Ignorable="w14 w15 w16se w16cid w16 w16cex w16sdtdh wp14">
   <w:body>
     <w:p>
       <w:pPr>
@@ -46,15 +46,7 @@
       </w:r>
       <w:proofErr w:type="spellEnd"/>
       <w:r>
-        <w:t xml:space="preserve"> Dávid, Seres </w:t>
-      </w:r>
-      <w:proofErr w:type="gramStart"/>
-      <w:r>
-        <w:t>Péter ,</w:t>
-      </w:r>
-      <w:proofErr w:type="gramEnd"/>
-      <w:r>
-        <w:t xml:space="preserve"> Kerepesi Gergő</w:t>
+        <w:t xml:space="preserve"> Dávid, Seres Péter , Kerepesi Gergő</w:t>
       </w:r>
     </w:p>
     <w:p/>
@@ -211,27 +203,23 @@
         <w:rPr>
           <w:b/>
         </w:rPr>
-        <w:t>ISP (</w:t>
-      </w:r>
-      <w:r>
-        <w:rPr>
-          <w:b/>
-        </w:rPr>
-        <w:t>Interfészszegregációs-alapelv</w:t>
-      </w:r>
+        <w:t>ISP (Interfészszegregációs-alapelv)</w:t>
+      </w:r>
+      <w:r>
+        <w:t xml:space="preserve"> : A szolgáltatást nyújtó osztály fölé elhelyezünk egy </w:t>
+      </w:r>
+      <w:proofErr w:type="spellStart"/>
       <w:proofErr w:type="gramStart"/>
       <w:r>
-        <w:rPr>
-          <w:b/>
-        </w:rPr>
-        <w:t>)</w:t>
-      </w:r>
-      <w:r>
-        <w:t xml:space="preserve"> :</w:t>
+        <w:t>interface</w:t>
+      </w:r>
+      <w:proofErr w:type="spellEnd"/>
+      <w:r>
+        <w:t>-t</w:t>
       </w:r>
       <w:proofErr w:type="gramEnd"/>
       <w:r>
-        <w:t xml:space="preserve"> A szolgáltatást nyújtó osztály fölé elhelyezünk egy </w:t>
+        <w:t xml:space="preserve"> hogy a kliens csak azokat a metódusokat láthassa amit valóban használ. ( Minden klienshez külön </w:t>
       </w:r>
       <w:proofErr w:type="spellStart"/>
       <w:r>
@@ -239,50 +227,26 @@
       </w:r>
       <w:proofErr w:type="spellEnd"/>
       <w:r>
-        <w:t xml:space="preserve">-t hogy a kliens csak azokat a metódusokat láthassa amit valóban használ. </w:t>
+        <w:t>-t készítünk )</w:t>
+      </w:r>
+    </w:p>
+    <w:p>
+      <w:r>
+        <w:rPr>
+          <w:b/>
+        </w:rPr>
+        <w:t>Demeter törvénye</w:t>
+      </w:r>
+      <w:r>
+        <w:t xml:space="preserve"> : Legkisebb tudás elve </w:t>
       </w:r>
       <w:proofErr w:type="gramStart"/>
       <w:r>
-        <w:t>( Minden</w:t>
+        <w:t>kimondja</w:t>
       </w:r>
       <w:proofErr w:type="gramEnd"/>
       <w:r>
-        <w:t xml:space="preserve"> klienshez külön </w:t>
-      </w:r>
-      <w:proofErr w:type="spellStart"/>
-      <w:r>
-        <w:t>interface</w:t>
-      </w:r>
-      <w:proofErr w:type="spellEnd"/>
-      <w:r>
-        <w:t>-t készítünk )</w:t>
-      </w:r>
-    </w:p>
-    <w:p>
-      <w:bookmarkStart w:id="0" w:name="_GoBack"/>
-      <w:r>
-        <w:rPr>
-          <w:b/>
-        </w:rPr>
-        <w:t xml:space="preserve">Demeter </w:t>
-      </w:r>
-      <w:proofErr w:type="gramStart"/>
-      <w:r>
-        <w:rPr>
-          <w:b/>
-        </w:rPr>
-        <w:t>törvénye</w:t>
-      </w:r>
-      <w:r>
-        <w:t xml:space="preserve"> </w:t>
-      </w:r>
-      <w:bookmarkEnd w:id="0"/>
-      <w:r>
-        <w:t>:</w:t>
-      </w:r>
-      <w:proofErr w:type="gramEnd"/>
-      <w:r>
-        <w:t xml:space="preserve"> Legkisebb tudás elve kimondja hogy egy osztály csak a közvetlen ismerőseit </w:t>
+        <w:t xml:space="preserve"> hogy egy osztály csak a közvetlen ismerőseit </w:t>
       </w:r>
       <w:proofErr w:type="spellStart"/>
       <w:r>
@@ -440,68 +404,142 @@
         <w:t>Encapulation</w:t>
       </w:r>
       <w:proofErr w:type="spellEnd"/>
+      <w:r>
+        <w:rPr>
+          <w:b/>
+          <w:color w:val="000000"/>
+        </w:rPr>
+        <w:t xml:space="preserve">) : </w:t>
+      </w:r>
+      <w:r>
+        <w:rPr>
+          <w:color w:val="000000"/>
+        </w:rPr>
+        <w:t>Az adattagokat</w:t>
+      </w:r>
+      <w:r>
+        <w:rPr>
+          <w:b/>
+          <w:color w:val="000000"/>
+        </w:rPr>
+        <w:t xml:space="preserve"> </w:t>
+      </w:r>
+      <w:r>
+        <w:rPr>
+          <w:color w:val="000000"/>
+        </w:rPr>
+        <w:t>és a hozzájuk kapcsolódó műveleteket egy egységbe zártuk (</w:t>
+      </w:r>
+      <w:proofErr w:type="spellStart"/>
+      <w:r>
+        <w:rPr>
+          <w:color w:val="000000"/>
+        </w:rPr>
+        <w:t>class</w:t>
+      </w:r>
+      <w:proofErr w:type="spellEnd"/>
+      <w:r>
+        <w:rPr>
+          <w:color w:val="000000"/>
+        </w:rPr>
+        <w:t>)</w:t>
+      </w:r>
+    </w:p>
+    <w:p>
+      <w:pPr>
+        <w:rPr>
+          <w:color w:val="000000"/>
+        </w:rPr>
+      </w:pPr>
+      <w:r>
+        <w:rPr>
+          <w:b/>
+          <w:color w:val="000000"/>
+        </w:rPr>
+        <w:t>-Öröklődés</w:t>
+      </w:r>
+      <w:r>
+        <w:rPr>
+          <w:b/>
+          <w:color w:val="000000"/>
+        </w:rPr>
+        <w:t xml:space="preserve"> (</w:t>
+      </w:r>
+      <w:proofErr w:type="spellStart"/>
+      <w:r>
+        <w:rPr>
+          <w:b/>
+          <w:color w:val="000000"/>
+        </w:rPr>
+        <w:t>Inheritance</w:t>
+      </w:r>
+      <w:proofErr w:type="spellEnd"/>
+      <w:r>
+        <w:rPr>
+          <w:b/>
+          <w:color w:val="000000"/>
+        </w:rPr>
+        <w:t xml:space="preserve">) : </w:t>
+      </w:r>
+      <w:r>
+        <w:rPr>
+          <w:color w:val="000000"/>
+        </w:rPr>
+        <w:t xml:space="preserve">A </w:t>
+      </w:r>
       <w:proofErr w:type="gramStart"/>
       <w:r>
         <w:rPr>
-          <w:b/>
-          <w:color w:val="000000"/>
-        </w:rPr>
-        <w:t>) :</w:t>
+          <w:color w:val="000000"/>
+        </w:rPr>
+        <w:t>gyermek osztály</w:t>
       </w:r>
       <w:proofErr w:type="gramEnd"/>
       <w:r>
         <w:rPr>
-          <w:b/>
+          <w:color w:val="000000"/>
+        </w:rPr>
+        <w:t xml:space="preserve"> az ős minden mezőjét és m</w:t>
+      </w:r>
+      <w:r>
+        <w:rPr>
+          <w:color w:val="000000"/>
+        </w:rPr>
+        <w:t>e</w:t>
+      </w:r>
+      <w:r>
+        <w:rPr>
+          <w:color w:val="000000"/>
+        </w:rPr>
+        <w:t xml:space="preserve">tódusát </w:t>
+      </w:r>
+      <w:proofErr w:type="spellStart"/>
+      <w:r>
+        <w:rPr>
+          <w:color w:val="000000"/>
+        </w:rPr>
+        <w:t>megörökli</w:t>
+      </w:r>
+      <w:proofErr w:type="spellEnd"/>
+      <w:r>
+        <w:rPr>
           <w:color w:val="000000"/>
         </w:rPr>
         <w:t xml:space="preserve"> </w:t>
       </w:r>
-      <w:r>
-        <w:rPr>
-          <w:color w:val="000000"/>
-        </w:rPr>
-        <w:t>Az adattagokat</w:t>
-      </w:r>
-      <w:r>
-        <w:rPr>
-          <w:b/>
-          <w:color w:val="000000"/>
-        </w:rPr>
-        <w:t xml:space="preserve"> </w:t>
-      </w:r>
-      <w:r>
-        <w:rPr>
-          <w:color w:val="000000"/>
-        </w:rPr>
-        <w:t>és a hozzájuk kapcsolódó műveleteket egy egységbe zártuk (</w:t>
-      </w:r>
-      <w:proofErr w:type="spellStart"/>
-      <w:r>
-        <w:rPr>
-          <w:color w:val="000000"/>
-        </w:rPr>
-        <w:t>class</w:t>
-      </w:r>
-      <w:proofErr w:type="spellEnd"/>
-      <w:r>
-        <w:rPr>
-          <w:color w:val="000000"/>
-        </w:rPr>
-        <w:t>)</w:t>
-      </w:r>
-    </w:p>
-    <w:p>
-      <w:pPr>
-        <w:rPr>
-          <w:color w:val="000000"/>
-        </w:rPr>
-      </w:pPr>
-      <w:r>
-        <w:rPr>
-          <w:b/>
-          <w:color w:val="000000"/>
-        </w:rPr>
-        <w:t>-Öröklődés</w:t>
+    </w:p>
+    <w:p>
+      <w:pPr>
+        <w:rPr>
+          <w:color w:val="000000"/>
+        </w:rPr>
+      </w:pPr>
+      <w:r>
+        <w:rPr>
+          <w:b/>
+          <w:color w:val="000000"/>
+        </w:rPr>
+        <w:t>-Többalakúság</w:t>
       </w:r>
       <w:r>
         <w:rPr>
@@ -516,102 +554,15 @@
           <w:b/>
           <w:color w:val="000000"/>
         </w:rPr>
-        <w:t>Inheritance</w:t>
-      </w:r>
-      <w:proofErr w:type="spellEnd"/>
-      <w:proofErr w:type="gramStart"/>
-      <w:r>
-        <w:rPr>
-          <w:b/>
-          <w:color w:val="000000"/>
-        </w:rPr>
-        <w:t>) :</w:t>
-      </w:r>
-      <w:proofErr w:type="gramEnd"/>
-      <w:r>
-        <w:rPr>
-          <w:b/>
-          <w:color w:val="000000"/>
-        </w:rPr>
-        <w:t xml:space="preserve"> </w:t>
-      </w:r>
-      <w:r>
-        <w:rPr>
-          <w:color w:val="000000"/>
-        </w:rPr>
-        <w:t>A gyermek osztály az ős minden mezőjét és m</w:t>
-      </w:r>
-      <w:r>
-        <w:rPr>
-          <w:color w:val="000000"/>
-        </w:rPr>
-        <w:t>e</w:t>
-      </w:r>
-      <w:r>
-        <w:rPr>
-          <w:color w:val="000000"/>
-        </w:rPr>
-        <w:t xml:space="preserve">tódusát </w:t>
-      </w:r>
-      <w:proofErr w:type="spellStart"/>
-      <w:r>
-        <w:rPr>
-          <w:color w:val="000000"/>
-        </w:rPr>
-        <w:t>megörökli</w:t>
-      </w:r>
-      <w:proofErr w:type="spellEnd"/>
-      <w:r>
-        <w:rPr>
-          <w:color w:val="000000"/>
-        </w:rPr>
-        <w:t xml:space="preserve"> </w:t>
-      </w:r>
-    </w:p>
-    <w:p>
-      <w:pPr>
-        <w:rPr>
-          <w:color w:val="000000"/>
-        </w:rPr>
-      </w:pPr>
-      <w:r>
-        <w:rPr>
-          <w:b/>
-          <w:color w:val="000000"/>
-        </w:rPr>
-        <w:t>-Többalakúság</w:t>
-      </w:r>
-      <w:r>
-        <w:rPr>
-          <w:b/>
-          <w:color w:val="000000"/>
-        </w:rPr>
-        <w:t xml:space="preserve"> (</w:t>
-      </w:r>
-      <w:proofErr w:type="spellStart"/>
-      <w:r>
-        <w:rPr>
-          <w:b/>
-          <w:color w:val="000000"/>
-        </w:rPr>
         <w:t>Polymorphism</w:t>
       </w:r>
       <w:proofErr w:type="spellEnd"/>
-      <w:proofErr w:type="gramStart"/>
-      <w:r>
-        <w:rPr>
-          <w:b/>
-          <w:color w:val="000000"/>
-        </w:rPr>
-        <w:t>) :</w:t>
-      </w:r>
-      <w:proofErr w:type="gramEnd"/>
-      <w:r>
-        <w:rPr>
-          <w:b/>
-          <w:color w:val="000000"/>
-        </w:rPr>
-        <w:t xml:space="preserve"> </w:t>
+      <w:r>
+        <w:rPr>
+          <w:b/>
+          <w:color w:val="000000"/>
+        </w:rPr>
+        <w:t xml:space="preserve">) : </w:t>
       </w:r>
       <w:r>
         <w:rPr>
@@ -761,21 +712,7 @@
         <w:rPr>
           <w:color w:val="000000"/>
         </w:rPr>
-        <w:t xml:space="preserve"> </w:t>
-      </w:r>
-      <w:proofErr w:type="gramStart"/>
-      <w:r>
-        <w:rPr>
-          <w:color w:val="000000"/>
-        </w:rPr>
-        <w:t>Kiegészítés :</w:t>
-      </w:r>
-      <w:proofErr w:type="gramEnd"/>
-      <w:r>
-        <w:rPr>
-          <w:color w:val="000000"/>
-        </w:rPr>
-        <w:t xml:space="preserve"> többszálú alkalmazás esetén le kell védeni a </w:t>
+        <w:t xml:space="preserve"> Kiegészítés : többszálú alkalmazás esetén le kell védeni a </w:t>
       </w:r>
       <w:proofErr w:type="spellStart"/>
       <w:r>
@@ -1088,7 +1025,632 @@
         </w:rPr>
       </w:pPr>
     </w:p>
-    <w:p/>
+    <w:p>
+      <w:r>
+        <w:br w:type="page"/>
+      </w:r>
+    </w:p>
+    <w:p>
+      <w:pPr>
+        <w:pStyle w:val="Cmsor2"/>
+        <w:rPr>
+          <w:rFonts w:asciiTheme="minorHAnsi" w:hAnsiTheme="minorHAnsi" w:cstheme="minorHAnsi"/>
+          <w:sz w:val="36"/>
+          <w:szCs w:val="36"/>
+        </w:rPr>
+      </w:pPr>
+      <w:r>
+        <w:rPr>
+          <w:rFonts w:asciiTheme="minorHAnsi" w:hAnsiTheme="minorHAnsi" w:cstheme="minorHAnsi"/>
+          <w:sz w:val="36"/>
+          <w:szCs w:val="36"/>
+        </w:rPr>
+        <w:lastRenderedPageBreak/>
+        <w:t>Felhasznált Tervezési Minta:</w:t>
+      </w:r>
+    </w:p>
+    <w:p>
+      <w:pPr>
+        <w:jc w:val="both"/>
+        <w:rPr>
+          <w:rFonts w:cstheme="minorHAnsi"/>
+          <w:sz w:val="24"/>
+          <w:szCs w:val="24"/>
+        </w:rPr>
+      </w:pPr>
+      <w:r>
+        <w:rPr>
+          <w:rFonts w:cstheme="minorHAnsi"/>
+          <w:sz w:val="24"/>
+          <w:szCs w:val="24"/>
+        </w:rPr>
+        <w:t>D</w:t>
+      </w:r>
+      <w:r>
+        <w:rPr>
+          <w:rFonts w:cstheme="minorHAnsi"/>
+          <w:sz w:val="24"/>
+          <w:szCs w:val="24"/>
+        </w:rPr>
+        <w:t>í</w:t>
+      </w:r>
+      <w:r>
+        <w:rPr>
+          <w:rFonts w:cstheme="minorHAnsi"/>
+          <w:sz w:val="24"/>
+          <w:szCs w:val="24"/>
+        </w:rPr>
+        <w:t>sz</w:t>
+      </w:r>
+      <w:r>
+        <w:rPr>
+          <w:rFonts w:cstheme="minorHAnsi"/>
+          <w:sz w:val="24"/>
+          <w:szCs w:val="24"/>
+        </w:rPr>
+        <w:t>í</w:t>
+      </w:r>
+      <w:r>
+        <w:rPr>
+          <w:rFonts w:cstheme="minorHAnsi"/>
+          <w:sz w:val="24"/>
+          <w:szCs w:val="24"/>
+        </w:rPr>
+        <w:t xml:space="preserve">tő/Dekorátor Tervezési Minta: </w:t>
+      </w:r>
+      <w:r>
+        <w:rPr>
+          <w:rFonts w:cstheme="minorHAnsi"/>
+          <w:sz w:val="24"/>
+          <w:szCs w:val="24"/>
+        </w:rPr>
+        <w:t>A dekorátor tervezési minta megengedi nekünk, hogy dinamikusan adjunk új funkcionalitásokat egy már létező objektumhoz, anélkül, hogy annak struktúráját módosítanánk. Ez a tervezési minta, mint „csomagoló” fog viselkedni a már létező osztályunknak.</w:t>
+      </w:r>
+    </w:p>
+    <w:p>
+      <w:pPr>
+        <w:jc w:val="both"/>
+        <w:rPr>
+          <w:rFonts w:cstheme="minorHAnsi"/>
+          <w:sz w:val="24"/>
+          <w:szCs w:val="24"/>
+        </w:rPr>
+      </w:pPr>
+      <w:r>
+        <w:rPr>
+          <w:rFonts w:cstheme="minorHAnsi"/>
+          <w:sz w:val="24"/>
+          <w:szCs w:val="24"/>
+        </w:rPr>
+        <w:t xml:space="preserve">A minta lehetővé teszi számunkra egy objektum funkcionalitásának futási időben való módosítását. </w:t>
+      </w:r>
+    </w:p>
+    <w:p>
+      <w:pPr>
+        <w:jc w:val="both"/>
+        <w:rPr>
+          <w:rFonts w:cstheme="minorHAnsi"/>
+          <w:sz w:val="24"/>
+          <w:szCs w:val="24"/>
+        </w:rPr>
+      </w:pPr>
+      <w:r>
+        <w:rPr>
+          <w:rFonts w:cstheme="minorHAnsi"/>
+          <w:sz w:val="24"/>
+          <w:szCs w:val="24"/>
+        </w:rPr>
+        <w:t>Egy dekorátor egy olyan objektum, amely funkciókkal bővít egy másik objektumot.</w:t>
+      </w:r>
+    </w:p>
+    <w:p>
+      <w:pPr>
+        <w:jc w:val="both"/>
+        <w:rPr>
+          <w:rFonts w:cstheme="minorHAnsi"/>
+          <w:b/>
+          <w:bCs/>
+          <w:sz w:val="24"/>
+          <w:szCs w:val="24"/>
+        </w:rPr>
+      </w:pPr>
+      <w:r>
+        <w:rPr>
+          <w:rFonts w:cstheme="minorHAnsi"/>
+          <w:b/>
+          <w:bCs/>
+          <w:sz w:val="24"/>
+          <w:szCs w:val="24"/>
+        </w:rPr>
+        <w:t>Előnyei a dekorátor mintának:</w:t>
+      </w:r>
+    </w:p>
+    <w:p>
+      <w:pPr>
+        <w:pStyle w:val="Listaszerbekezds"/>
+        <w:numPr>
+          <w:ilvl w:val="0"/>
+          <w:numId w:val="2"/>
+        </w:numPr>
+        <w:jc w:val="both"/>
+        <w:rPr>
+          <w:rFonts w:cstheme="minorHAnsi"/>
+          <w:sz w:val="24"/>
+          <w:szCs w:val="24"/>
+        </w:rPr>
+      </w:pPr>
+      <w:r>
+        <w:rPr>
+          <w:rFonts w:cstheme="minorHAnsi"/>
+          <w:sz w:val="24"/>
+          <w:szCs w:val="24"/>
+        </w:rPr>
+        <w:t>Dinamikusan ad funkcionalitást létező objektumoknak</w:t>
+      </w:r>
+    </w:p>
+    <w:p>
+      <w:pPr>
+        <w:pStyle w:val="Listaszerbekezds"/>
+        <w:numPr>
+          <w:ilvl w:val="0"/>
+          <w:numId w:val="2"/>
+        </w:numPr>
+        <w:jc w:val="both"/>
+        <w:rPr>
+          <w:rFonts w:cstheme="minorHAnsi"/>
+          <w:sz w:val="24"/>
+          <w:szCs w:val="24"/>
+        </w:rPr>
+      </w:pPr>
+      <w:r>
+        <w:rPr>
+          <w:rFonts w:cstheme="minorHAnsi"/>
+          <w:sz w:val="24"/>
+          <w:szCs w:val="24"/>
+        </w:rPr>
+        <w:t>Jó alternat</w:t>
+      </w:r>
+      <w:r>
+        <w:rPr>
+          <w:rFonts w:cstheme="minorHAnsi"/>
+          <w:sz w:val="24"/>
+          <w:szCs w:val="24"/>
+        </w:rPr>
+        <w:t>í</w:t>
+      </w:r>
+      <w:r>
+        <w:rPr>
+          <w:rFonts w:cstheme="minorHAnsi"/>
+          <w:sz w:val="24"/>
+          <w:szCs w:val="24"/>
+        </w:rPr>
+        <w:t>va az alosztályokra</w:t>
+      </w:r>
+    </w:p>
+    <w:p>
+      <w:pPr>
+        <w:pStyle w:val="Listaszerbekezds"/>
+        <w:numPr>
+          <w:ilvl w:val="0"/>
+          <w:numId w:val="2"/>
+        </w:numPr>
+        <w:jc w:val="both"/>
+        <w:rPr>
+          <w:rFonts w:cstheme="minorHAnsi"/>
+          <w:sz w:val="24"/>
+          <w:szCs w:val="24"/>
+        </w:rPr>
+      </w:pPr>
+      <w:r>
+        <w:rPr>
+          <w:rFonts w:cstheme="minorHAnsi"/>
+          <w:sz w:val="24"/>
+          <w:szCs w:val="24"/>
+        </w:rPr>
+        <w:t>Flexibilis</w:t>
+      </w:r>
+    </w:p>
+    <w:p>
+      <w:pPr>
+        <w:pStyle w:val="Listaszerbekezds"/>
+        <w:numPr>
+          <w:ilvl w:val="0"/>
+          <w:numId w:val="2"/>
+        </w:numPr>
+        <w:jc w:val="both"/>
+        <w:rPr>
+          <w:rFonts w:cstheme="minorHAnsi"/>
+          <w:sz w:val="24"/>
+          <w:szCs w:val="24"/>
+        </w:rPr>
+      </w:pPr>
+      <w:r>
+        <w:rPr>
+          <w:rFonts w:cstheme="minorHAnsi"/>
+          <w:sz w:val="24"/>
+          <w:szCs w:val="24"/>
+        </w:rPr>
+        <w:t>Támogatja a nyitva-zárt alapelvet</w:t>
+      </w:r>
+    </w:p>
+    <w:p>
+      <w:pPr>
+        <w:jc w:val="both"/>
+        <w:rPr>
+          <w:rFonts w:cstheme="minorHAnsi"/>
+          <w:b/>
+          <w:bCs/>
+          <w:sz w:val="24"/>
+          <w:szCs w:val="24"/>
+        </w:rPr>
+      </w:pPr>
+      <w:r>
+        <w:rPr>
+          <w:rFonts w:cstheme="minorHAnsi"/>
+          <w:b/>
+          <w:bCs/>
+          <w:sz w:val="24"/>
+          <w:szCs w:val="24"/>
+        </w:rPr>
+        <w:t>Mikor érdemes használni:</w:t>
+      </w:r>
+    </w:p>
+    <w:p>
+      <w:pPr>
+        <w:pStyle w:val="Listaszerbekezds"/>
+        <w:numPr>
+          <w:ilvl w:val="0"/>
+          <w:numId w:val="3"/>
+        </w:numPr>
+        <w:jc w:val="both"/>
+        <w:rPr>
+          <w:rFonts w:cstheme="minorHAnsi"/>
+          <w:sz w:val="24"/>
+          <w:szCs w:val="24"/>
+        </w:rPr>
+      </w:pPr>
+      <w:r>
+        <w:rPr>
+          <w:rFonts w:cstheme="minorHAnsi"/>
+          <w:sz w:val="24"/>
+          <w:szCs w:val="24"/>
+        </w:rPr>
+        <w:t>Hagyaték rendszerekben</w:t>
+      </w:r>
+    </w:p>
+    <w:p>
+      <w:pPr>
+        <w:pStyle w:val="Listaszerbekezds"/>
+        <w:numPr>
+          <w:ilvl w:val="0"/>
+          <w:numId w:val="3"/>
+        </w:numPr>
+        <w:jc w:val="both"/>
+        <w:rPr>
+          <w:rFonts w:cstheme="minorHAnsi"/>
+          <w:sz w:val="24"/>
+          <w:szCs w:val="24"/>
+        </w:rPr>
+      </w:pPr>
+      <w:r>
+        <w:rPr>
+          <w:rFonts w:cstheme="minorHAnsi"/>
+          <w:sz w:val="24"/>
+          <w:szCs w:val="24"/>
+        </w:rPr>
+        <w:t>Lezárt osztályoknál</w:t>
+      </w:r>
+    </w:p>
+    <w:p>
+      <w:pPr>
+        <w:jc w:val="both"/>
+        <w:rPr>
+          <w:rFonts w:cstheme="minorHAnsi"/>
+          <w:b/>
+          <w:bCs/>
+          <w:sz w:val="24"/>
+          <w:szCs w:val="24"/>
+        </w:rPr>
+      </w:pPr>
+      <w:r>
+        <w:rPr>
+          <w:rFonts w:cstheme="minorHAnsi"/>
+          <w:b/>
+          <w:bCs/>
+          <w:sz w:val="24"/>
+          <w:szCs w:val="24"/>
+        </w:rPr>
+        <w:t>Részei:</w:t>
+      </w:r>
+    </w:p>
+    <w:p>
+      <w:pPr>
+        <w:pStyle w:val="Listaszerbekezds"/>
+        <w:numPr>
+          <w:ilvl w:val="0"/>
+          <w:numId w:val="4"/>
+        </w:numPr>
+        <w:jc w:val="both"/>
+        <w:rPr>
+          <w:rFonts w:cstheme="minorHAnsi"/>
+          <w:sz w:val="24"/>
+          <w:szCs w:val="24"/>
+        </w:rPr>
+      </w:pPr>
+      <w:r>
+        <w:rPr>
+          <w:rFonts w:cstheme="minorHAnsi"/>
+          <w:sz w:val="24"/>
+          <w:szCs w:val="24"/>
+        </w:rPr>
+        <w:t>Komponens</w:t>
+      </w:r>
+      <w:r>
+        <w:rPr>
+          <w:rFonts w:cstheme="minorHAnsi"/>
+          <w:sz w:val="24"/>
+          <w:szCs w:val="24"/>
+        </w:rPr>
+        <w:t xml:space="preserve"> (IUser)</w:t>
+      </w:r>
+    </w:p>
+    <w:p>
+      <w:pPr>
+        <w:pStyle w:val="Listaszerbekezds"/>
+        <w:numPr>
+          <w:ilvl w:val="0"/>
+          <w:numId w:val="4"/>
+        </w:numPr>
+        <w:jc w:val="both"/>
+        <w:rPr>
+          <w:rFonts w:cstheme="minorHAnsi"/>
+          <w:sz w:val="24"/>
+          <w:szCs w:val="24"/>
+        </w:rPr>
+      </w:pPr>
+      <w:r>
+        <w:rPr>
+          <w:rFonts w:cstheme="minorHAnsi"/>
+          <w:sz w:val="24"/>
+          <w:szCs w:val="24"/>
+        </w:rPr>
+        <w:t>Konkrét Komponens</w:t>
+      </w:r>
+      <w:r>
+        <w:rPr>
+          <w:rFonts w:cstheme="minorHAnsi"/>
+          <w:sz w:val="24"/>
+          <w:szCs w:val="24"/>
+        </w:rPr>
+        <w:t xml:space="preserve"> (</w:t>
+      </w:r>
+      <w:proofErr w:type="spellStart"/>
+      <w:r>
+        <w:rPr>
+          <w:rFonts w:cstheme="minorHAnsi"/>
+          <w:sz w:val="24"/>
+          <w:szCs w:val="24"/>
+        </w:rPr>
+        <w:t>User</w:t>
+      </w:r>
+      <w:proofErr w:type="spellEnd"/>
+      <w:r>
+        <w:rPr>
+          <w:rFonts w:cstheme="minorHAnsi"/>
+          <w:sz w:val="24"/>
+          <w:szCs w:val="24"/>
+        </w:rPr>
+        <w:t>)</w:t>
+      </w:r>
+    </w:p>
+    <w:p>
+      <w:pPr>
+        <w:pStyle w:val="Listaszerbekezds"/>
+        <w:numPr>
+          <w:ilvl w:val="0"/>
+          <w:numId w:val="4"/>
+        </w:numPr>
+        <w:jc w:val="both"/>
+        <w:rPr>
+          <w:rFonts w:cstheme="minorHAnsi"/>
+          <w:sz w:val="24"/>
+          <w:szCs w:val="24"/>
+        </w:rPr>
+      </w:pPr>
+      <w:r>
+        <w:rPr>
+          <w:rFonts w:cstheme="minorHAnsi"/>
+          <w:sz w:val="24"/>
+          <w:szCs w:val="24"/>
+        </w:rPr>
+        <w:t>Dekorátor (</w:t>
+      </w:r>
+      <w:proofErr w:type="spellStart"/>
+      <w:r>
+        <w:rPr>
+          <w:rFonts w:cstheme="minorHAnsi"/>
+          <w:sz w:val="24"/>
+          <w:szCs w:val="24"/>
+        </w:rPr>
+        <w:t>AUserDecorator</w:t>
+      </w:r>
+      <w:proofErr w:type="spellEnd"/>
+      <w:r>
+        <w:rPr>
+          <w:rFonts w:cstheme="minorHAnsi"/>
+          <w:sz w:val="24"/>
+          <w:szCs w:val="24"/>
+        </w:rPr>
+        <w:t>)</w:t>
+      </w:r>
+    </w:p>
+    <w:p>
+      <w:pPr>
+        <w:pStyle w:val="Listaszerbekezds"/>
+        <w:numPr>
+          <w:ilvl w:val="0"/>
+          <w:numId w:val="4"/>
+        </w:numPr>
+        <w:jc w:val="both"/>
+        <w:rPr>
+          <w:rFonts w:cstheme="minorHAnsi"/>
+          <w:sz w:val="24"/>
+          <w:szCs w:val="24"/>
+        </w:rPr>
+      </w:pPr>
+      <w:r>
+        <w:rPr>
+          <w:rFonts w:cstheme="minorHAnsi"/>
+          <w:sz w:val="24"/>
+          <w:szCs w:val="24"/>
+        </w:rPr>
+        <w:t>Konkrét Dekorátor (AdminUserDecorator)</w:t>
+      </w:r>
+    </w:p>
+    <w:p>
+      <w:pPr>
+        <w:jc w:val="both"/>
+        <w:rPr>
+          <w:rFonts w:cstheme="minorHAnsi"/>
+          <w:noProof/>
+          <w:sz w:val="24"/>
+          <w:szCs w:val="24"/>
+        </w:rPr>
+      </w:pPr>
+      <w:r>
+        <w:rPr>
+          <w:rFonts w:cstheme="minorHAnsi"/>
+          <w:noProof/>
+          <w:sz w:val="24"/>
+          <w:szCs w:val="24"/>
+        </w:rPr>
+        <w:drawing>
+          <wp:inline distT="0" distB="0" distL="0" distR="0" wp14:anchorId="273DA373" wp14:editId="18399243">
+            <wp:extent cx="5762625" cy="2571750"/>
+            <wp:effectExtent l="0" t="0" r="9525" b="0"/>
+            <wp:docPr id="4" name="Kép 4"/>
+            <wp:cNvGraphicFramePr>
+              <a:graphicFrameLocks xmlns:a="http://schemas.openxmlformats.org/drawingml/2006/main" noChangeAspect="1"/>
+            </wp:cNvGraphicFramePr>
+            <a:graphic xmlns:a="http://schemas.openxmlformats.org/drawingml/2006/main">
+              <a:graphicData uri="http://schemas.openxmlformats.org/drawingml/2006/picture">
+                <pic:pic xmlns:pic="http://schemas.openxmlformats.org/drawingml/2006/picture">
+                  <pic:nvPicPr>
+                    <pic:cNvPr id="0" name="Picture 2"/>
+                    <pic:cNvPicPr>
+                      <a:picLocks noChangeAspect="1" noChangeArrowheads="1"/>
+                    </pic:cNvPicPr>
+                  </pic:nvPicPr>
+                  <pic:blipFill rotWithShape="1">
+                    <a:blip r:embed="rId7">
+                      <a:extLst>
+                        <a:ext uri="{28A0092B-C50C-407E-A947-70E740481C1C}">
+                          <a14:useLocalDpi xmlns:a14="http://schemas.microsoft.com/office/drawing/2010/main" val="0"/>
+                        </a:ext>
+                      </a:extLst>
+                    </a:blip>
+                    <a:srcRect t="5919" b="9969"/>
+                    <a:stretch/>
+                  </pic:blipFill>
+                  <pic:spPr bwMode="auto">
+                    <a:xfrm>
+                      <a:off x="0" y="0"/>
+                      <a:ext cx="5762625" cy="2571750"/>
+                    </a:xfrm>
+                    <a:prstGeom prst="rect">
+                      <a:avLst/>
+                    </a:prstGeom>
+                    <a:noFill/>
+                    <a:ln>
+                      <a:noFill/>
+                    </a:ln>
+                    <a:extLst>
+                      <a:ext uri="{53640926-AAD7-44D8-BBD7-CCE9431645EC}">
+                        <a14:shadowObscured xmlns:a14="http://schemas.microsoft.com/office/drawing/2010/main"/>
+                      </a:ext>
+                    </a:extLst>
+                  </pic:spPr>
+                </pic:pic>
+              </a:graphicData>
+            </a:graphic>
+          </wp:inline>
+        </w:drawing>
+      </w:r>
+    </w:p>
+    <w:p>
+      <w:pPr>
+        <w:jc w:val="both"/>
+        <w:rPr>
+          <w:rFonts w:cstheme="minorHAnsi"/>
+          <w:sz w:val="24"/>
+          <w:szCs w:val="24"/>
+        </w:rPr>
+      </w:pPr>
+      <w:r>
+        <w:rPr>
+          <w:rFonts w:cstheme="minorHAnsi"/>
+          <w:sz w:val="24"/>
+          <w:szCs w:val="24"/>
+        </w:rPr>
+        <w:t>Esetünkben a felhasználóinkat d</w:t>
+      </w:r>
+      <w:r>
+        <w:rPr>
+          <w:rFonts w:cstheme="minorHAnsi"/>
+          <w:sz w:val="24"/>
+          <w:szCs w:val="24"/>
+        </w:rPr>
+        <w:t>í</w:t>
+      </w:r>
+      <w:r>
+        <w:rPr>
+          <w:rFonts w:cstheme="minorHAnsi"/>
+          <w:sz w:val="24"/>
+          <w:szCs w:val="24"/>
+        </w:rPr>
+        <w:t>sz</w:t>
+      </w:r>
+      <w:r>
+        <w:rPr>
+          <w:rFonts w:cstheme="minorHAnsi"/>
+          <w:sz w:val="24"/>
+          <w:szCs w:val="24"/>
+        </w:rPr>
+        <w:t>í</w:t>
+      </w:r>
+      <w:r>
+        <w:rPr>
+          <w:rFonts w:cstheme="minorHAnsi"/>
+          <w:sz w:val="24"/>
+          <w:szCs w:val="24"/>
+        </w:rPr>
+        <w:t xml:space="preserve">tjük fel különböző operációs jogokkal. Kezdetben nem rendelkeznek semmilyen joggal, kizárólag a </w:t>
+      </w:r>
+      <w:r>
+        <w:rPr>
+          <w:rFonts w:cstheme="minorHAnsi"/>
+          <w:sz w:val="24"/>
+          <w:szCs w:val="24"/>
+        </w:rPr>
+        <w:t>regisztrációhoz szükséges mezőkkel. Majd dekoráljuk a k</w:t>
+      </w:r>
+      <w:r>
+        <w:rPr>
+          <w:rFonts w:cstheme="minorHAnsi"/>
+          <w:sz w:val="24"/>
+          <w:szCs w:val="24"/>
+        </w:rPr>
+        <w:t>í</w:t>
+      </w:r>
+      <w:r>
+        <w:rPr>
+          <w:rFonts w:cstheme="minorHAnsi"/>
+          <w:sz w:val="24"/>
+          <w:szCs w:val="24"/>
+        </w:rPr>
+        <w:t>vánságlistának használati jogával, illetve admin fiók esetében az ezzel járó jogkörökkel.</w:t>
+      </w:r>
+    </w:p>
     <w:sectPr>
       <w:pgSz w:w="11906" w:h="16838"/>
       <w:pgMar w:top="1417" w:right="1417" w:bottom="1417" w:left="1417" w:header="708" w:footer="708" w:gutter="0"/>
@@ -1100,8 +1662,121 @@
 </file>
 
 <file path=word/numbering.xml><?xml version="1.0" encoding="utf-8"?>
-<w:numbering xmlns:wpc="http://schemas.microsoft.com/office/word/2010/wordprocessingCanvas" xmlns:cx="http://schemas.microsoft.com/office/drawing/2014/chartex" xmlns:cx1="http://schemas.microsoft.com/office/drawing/2015/9/8/chartex" xmlns:cx2="http://schemas.microsoft.com/office/drawing/2015/10/21/chartex" xmlns:cx3="http://schemas.microsoft.com/office/drawing/2016/5/9/chartex" xmlns:cx4="http://schemas.microsoft.com/office/drawing/2016/5/10/chartex" xmlns:cx5="http://schemas.microsoft.com/office/drawing/2016/5/11/chartex" xmlns:cx6="http://schemas.microsoft.com/office/drawing/2016/5/12/chartex" xmlns:cx7="http://schemas.microsoft.com/office/drawing/2016/5/13/chartex" xmlns:cx8="http://schemas.microsoft.com/office/drawing/2016/5/14/chartex" xmlns:mc="http://schemas.openxmlformats.org/markup-compatibility/2006" xmlns:aink="http://schemas.microsoft.com/office/drawing/2016/ink" xmlns:am3d="http://schemas.microsoft.com/office/drawing/2017/model3d" xmlns:o="urn:schemas-microsoft-com:office:office" xmlns:r="http://schemas.openxmlformats.org/officeDocument/2006/relationships" xmlns:m="http://schemas.openxmlformats.org/officeDocument/2006/math" xmlns:v="urn:schemas-microsoft-com:vml" xmlns:wp14="http://schemas.microsoft.com/office/word/2010/wordprocessingDrawing" xmlns:wp="http://schemas.openxmlformats.org/drawingml/2006/wordprocessingDrawing" xmlns:w10="urn:schemas-microsoft-com:office:word" xmlns:w="http://schemas.openxmlformats.org/wordprocessingml/2006/main" xmlns:w14="http://schemas.microsoft.com/office/word/2010/wordml" xmlns:w15="http://schemas.microsoft.com/office/word/2012/wordml" xmlns:w16cid="http://schemas.microsoft.com/office/word/2016/wordml/cid" xmlns:w16se="http://schemas.microsoft.com/office/word/2015/wordml/symex" xmlns:wpg="http://schemas.microsoft.com/office/word/2010/wordprocessingGroup" xmlns:wpi="http://schemas.microsoft.com/office/word/2010/wordprocessingInk" xmlns:wne="http://schemas.microsoft.com/office/word/2006/wordml" xmlns:wps="http://schemas.microsoft.com/office/word/2010/wordprocessingShape" mc:Ignorable="w14 w15 w16se w16cid wp14">
+<w:numbering xmlns:wpc="http://schemas.microsoft.com/office/word/2010/wordprocessingCanvas" xmlns:cx="http://schemas.microsoft.com/office/drawing/2014/chartex" xmlns:cx1="http://schemas.microsoft.com/office/drawing/2015/9/8/chartex" xmlns:cx2="http://schemas.microsoft.com/office/drawing/2015/10/21/chartex" xmlns:cx3="http://schemas.microsoft.com/office/drawing/2016/5/9/chartex" xmlns:cx4="http://schemas.microsoft.com/office/drawing/2016/5/10/chartex" xmlns:cx5="http://schemas.microsoft.com/office/drawing/2016/5/11/chartex" xmlns:cx6="http://schemas.microsoft.com/office/drawing/2016/5/12/chartex" xmlns:cx7="http://schemas.microsoft.com/office/drawing/2016/5/13/chartex" xmlns:cx8="http://schemas.microsoft.com/office/drawing/2016/5/14/chartex" xmlns:mc="http://schemas.openxmlformats.org/markup-compatibility/2006" xmlns:aink="http://schemas.microsoft.com/office/drawing/2016/ink" xmlns:am3d="http://schemas.microsoft.com/office/drawing/2017/model3d" xmlns:o="urn:schemas-microsoft-com:office:office" xmlns:r="http://schemas.openxmlformats.org/officeDocument/2006/relationships" xmlns:m="http://schemas.openxmlformats.org/officeDocument/2006/math" xmlns:v="urn:schemas-microsoft-com:vml" xmlns:wp14="http://schemas.microsoft.com/office/word/2010/wordprocessingDrawing" xmlns:wp="http://schemas.openxmlformats.org/drawingml/2006/wordprocessingDrawing" xmlns:w10="urn:schemas-microsoft-com:office:word" xmlns:w="http://schemas.openxmlformats.org/wordprocessingml/2006/main" xmlns:w14="http://schemas.microsoft.com/office/word/2010/wordml" xmlns:w15="http://schemas.microsoft.com/office/word/2012/wordml" xmlns:w16cex="http://schemas.microsoft.com/office/word/2018/wordml/cex" xmlns:w16cid="http://schemas.microsoft.com/office/word/2016/wordml/cid" xmlns:w16="http://schemas.microsoft.com/office/word/2018/wordml" xmlns:w16sdtdh="http://schemas.microsoft.com/office/word/2020/wordml/sdtdatahash" xmlns:w16se="http://schemas.microsoft.com/office/word/2015/wordml/symex" xmlns:wpg="http://schemas.microsoft.com/office/word/2010/wordprocessingGroup" xmlns:wpi="http://schemas.microsoft.com/office/word/2010/wordprocessingInk" xmlns:wne="http://schemas.microsoft.com/office/word/2006/wordml" xmlns:wps="http://schemas.microsoft.com/office/word/2010/wordprocessingShape" mc:Ignorable="w14 w15 w16se w16cid w16 w16cex w16sdtdh wp14">
   <w:abstractNum w:abstractNumId="0" w15:restartNumberingAfterBreak="0">
+    <w:nsid w:val="08A00F35"/>
+    <w:multiLevelType w:val="hybridMultilevel"/>
+    <w:tmpl w:val="3DA0AF98"/>
+    <w:lvl w:ilvl="0" w:tplc="04090001">
+      <w:start w:val="1"/>
+      <w:numFmt w:val="bullet"/>
+      <w:lvlText w:val=""/>
+      <w:lvlJc w:val="left"/>
+      <w:pPr>
+        <w:ind w:left="720" w:hanging="360"/>
+      </w:pPr>
+      <w:rPr>
+        <w:rFonts w:ascii="Symbol" w:hAnsi="Symbol" w:hint="default"/>
+      </w:rPr>
+    </w:lvl>
+    <w:lvl w:ilvl="1" w:tplc="04090003" w:tentative="1">
+      <w:start w:val="1"/>
+      <w:numFmt w:val="bullet"/>
+      <w:lvlText w:val="o"/>
+      <w:lvlJc w:val="left"/>
+      <w:pPr>
+        <w:ind w:left="1440" w:hanging="360"/>
+      </w:pPr>
+      <w:rPr>
+        <w:rFonts w:ascii="Courier New" w:hAnsi="Courier New" w:cs="Courier New" w:hint="default"/>
+      </w:rPr>
+    </w:lvl>
+    <w:lvl w:ilvl="2" w:tplc="04090005" w:tentative="1">
+      <w:start w:val="1"/>
+      <w:numFmt w:val="bullet"/>
+      <w:lvlText w:val=""/>
+      <w:lvlJc w:val="left"/>
+      <w:pPr>
+        <w:ind w:left="2160" w:hanging="360"/>
+      </w:pPr>
+      <w:rPr>
+        <w:rFonts w:ascii="Wingdings" w:hAnsi="Wingdings" w:hint="default"/>
+      </w:rPr>
+    </w:lvl>
+    <w:lvl w:ilvl="3" w:tplc="04090001" w:tentative="1">
+      <w:start w:val="1"/>
+      <w:numFmt w:val="bullet"/>
+      <w:lvlText w:val=""/>
+      <w:lvlJc w:val="left"/>
+      <w:pPr>
+        <w:ind w:left="2880" w:hanging="360"/>
+      </w:pPr>
+      <w:rPr>
+        <w:rFonts w:ascii="Symbol" w:hAnsi="Symbol" w:hint="default"/>
+      </w:rPr>
+    </w:lvl>
+    <w:lvl w:ilvl="4" w:tplc="04090003" w:tentative="1">
+      <w:start w:val="1"/>
+      <w:numFmt w:val="bullet"/>
+      <w:lvlText w:val="o"/>
+      <w:lvlJc w:val="left"/>
+      <w:pPr>
+        <w:ind w:left="3600" w:hanging="360"/>
+      </w:pPr>
+      <w:rPr>
+        <w:rFonts w:ascii="Courier New" w:hAnsi="Courier New" w:cs="Courier New" w:hint="default"/>
+      </w:rPr>
+    </w:lvl>
+    <w:lvl w:ilvl="5" w:tplc="04090005" w:tentative="1">
+      <w:start w:val="1"/>
+      <w:numFmt w:val="bullet"/>
+      <w:lvlText w:val=""/>
+      <w:lvlJc w:val="left"/>
+      <w:pPr>
+        <w:ind w:left="4320" w:hanging="360"/>
+      </w:pPr>
+      <w:rPr>
+        <w:rFonts w:ascii="Wingdings" w:hAnsi="Wingdings" w:hint="default"/>
+      </w:rPr>
+    </w:lvl>
+    <w:lvl w:ilvl="6" w:tplc="04090001" w:tentative="1">
+      <w:start w:val="1"/>
+      <w:numFmt w:val="bullet"/>
+      <w:lvlText w:val=""/>
+      <w:lvlJc w:val="left"/>
+      <w:pPr>
+        <w:ind w:left="5040" w:hanging="360"/>
+      </w:pPr>
+      <w:rPr>
+        <w:rFonts w:ascii="Symbol" w:hAnsi="Symbol" w:hint="default"/>
+      </w:rPr>
+    </w:lvl>
+    <w:lvl w:ilvl="7" w:tplc="04090003" w:tentative="1">
+      <w:start w:val="1"/>
+      <w:numFmt w:val="bullet"/>
+      <w:lvlText w:val="o"/>
+      <w:lvlJc w:val="left"/>
+      <w:pPr>
+        <w:ind w:left="5760" w:hanging="360"/>
+      </w:pPr>
+      <w:rPr>
+        <w:rFonts w:ascii="Courier New" w:hAnsi="Courier New" w:cs="Courier New" w:hint="default"/>
+      </w:rPr>
+    </w:lvl>
+    <w:lvl w:ilvl="8" w:tplc="04090005" w:tentative="1">
+      <w:start w:val="1"/>
+      <w:numFmt w:val="bullet"/>
+      <w:lvlText w:val=""/>
+      <w:lvlJc w:val="left"/>
+      <w:pPr>
+        <w:ind w:left="6480" w:hanging="360"/>
+      </w:pPr>
+      <w:rPr>
+        <w:rFonts w:ascii="Wingdings" w:hAnsi="Wingdings" w:hint="default"/>
+      </w:rPr>
+    </w:lvl>
+  </w:abstractNum>
+  <w:abstractNum w:abstractNumId="1" w15:restartNumberingAfterBreak="0">
     <w:nsid w:val="0B82238F"/>
     <w:multiLevelType w:val="hybridMultilevel"/>
     <w:tmpl w:val="3B1C0A58"/>
@@ -1213,14 +1888,249 @@
       </w:rPr>
     </w:lvl>
   </w:abstractNum>
+  <w:abstractNum w:abstractNumId="2" w15:restartNumberingAfterBreak="0">
+    <w:nsid w:val="2E940F0C"/>
+    <w:multiLevelType w:val="hybridMultilevel"/>
+    <w:tmpl w:val="F24841AE"/>
+    <w:lvl w:ilvl="0" w:tplc="04090001">
+      <w:start w:val="1"/>
+      <w:numFmt w:val="bullet"/>
+      <w:lvlText w:val=""/>
+      <w:lvlJc w:val="left"/>
+      <w:pPr>
+        <w:ind w:left="720" w:hanging="360"/>
+      </w:pPr>
+      <w:rPr>
+        <w:rFonts w:ascii="Symbol" w:hAnsi="Symbol" w:hint="default"/>
+      </w:rPr>
+    </w:lvl>
+    <w:lvl w:ilvl="1" w:tplc="04090003" w:tentative="1">
+      <w:start w:val="1"/>
+      <w:numFmt w:val="bullet"/>
+      <w:lvlText w:val="o"/>
+      <w:lvlJc w:val="left"/>
+      <w:pPr>
+        <w:ind w:left="1440" w:hanging="360"/>
+      </w:pPr>
+      <w:rPr>
+        <w:rFonts w:ascii="Courier New" w:hAnsi="Courier New" w:cs="Courier New" w:hint="default"/>
+      </w:rPr>
+    </w:lvl>
+    <w:lvl w:ilvl="2" w:tplc="04090005" w:tentative="1">
+      <w:start w:val="1"/>
+      <w:numFmt w:val="bullet"/>
+      <w:lvlText w:val=""/>
+      <w:lvlJc w:val="left"/>
+      <w:pPr>
+        <w:ind w:left="2160" w:hanging="360"/>
+      </w:pPr>
+      <w:rPr>
+        <w:rFonts w:ascii="Wingdings" w:hAnsi="Wingdings" w:hint="default"/>
+      </w:rPr>
+    </w:lvl>
+    <w:lvl w:ilvl="3" w:tplc="04090001" w:tentative="1">
+      <w:start w:val="1"/>
+      <w:numFmt w:val="bullet"/>
+      <w:lvlText w:val=""/>
+      <w:lvlJc w:val="left"/>
+      <w:pPr>
+        <w:ind w:left="2880" w:hanging="360"/>
+      </w:pPr>
+      <w:rPr>
+        <w:rFonts w:ascii="Symbol" w:hAnsi="Symbol" w:hint="default"/>
+      </w:rPr>
+    </w:lvl>
+    <w:lvl w:ilvl="4" w:tplc="04090003" w:tentative="1">
+      <w:start w:val="1"/>
+      <w:numFmt w:val="bullet"/>
+      <w:lvlText w:val="o"/>
+      <w:lvlJc w:val="left"/>
+      <w:pPr>
+        <w:ind w:left="3600" w:hanging="360"/>
+      </w:pPr>
+      <w:rPr>
+        <w:rFonts w:ascii="Courier New" w:hAnsi="Courier New" w:cs="Courier New" w:hint="default"/>
+      </w:rPr>
+    </w:lvl>
+    <w:lvl w:ilvl="5" w:tplc="04090005" w:tentative="1">
+      <w:start w:val="1"/>
+      <w:numFmt w:val="bullet"/>
+      <w:lvlText w:val=""/>
+      <w:lvlJc w:val="left"/>
+      <w:pPr>
+        <w:ind w:left="4320" w:hanging="360"/>
+      </w:pPr>
+      <w:rPr>
+        <w:rFonts w:ascii="Wingdings" w:hAnsi="Wingdings" w:hint="default"/>
+      </w:rPr>
+    </w:lvl>
+    <w:lvl w:ilvl="6" w:tplc="04090001" w:tentative="1">
+      <w:start w:val="1"/>
+      <w:numFmt w:val="bullet"/>
+      <w:lvlText w:val=""/>
+      <w:lvlJc w:val="left"/>
+      <w:pPr>
+        <w:ind w:left="5040" w:hanging="360"/>
+      </w:pPr>
+      <w:rPr>
+        <w:rFonts w:ascii="Symbol" w:hAnsi="Symbol" w:hint="default"/>
+      </w:rPr>
+    </w:lvl>
+    <w:lvl w:ilvl="7" w:tplc="04090003" w:tentative="1">
+      <w:start w:val="1"/>
+      <w:numFmt w:val="bullet"/>
+      <w:lvlText w:val="o"/>
+      <w:lvlJc w:val="left"/>
+      <w:pPr>
+        <w:ind w:left="5760" w:hanging="360"/>
+      </w:pPr>
+      <w:rPr>
+        <w:rFonts w:ascii="Courier New" w:hAnsi="Courier New" w:cs="Courier New" w:hint="default"/>
+      </w:rPr>
+    </w:lvl>
+    <w:lvl w:ilvl="8" w:tplc="04090005" w:tentative="1">
+      <w:start w:val="1"/>
+      <w:numFmt w:val="bullet"/>
+      <w:lvlText w:val=""/>
+      <w:lvlJc w:val="left"/>
+      <w:pPr>
+        <w:ind w:left="6480" w:hanging="360"/>
+      </w:pPr>
+      <w:rPr>
+        <w:rFonts w:ascii="Wingdings" w:hAnsi="Wingdings" w:hint="default"/>
+      </w:rPr>
+    </w:lvl>
+  </w:abstractNum>
+  <w:abstractNum w:abstractNumId="3" w15:restartNumberingAfterBreak="0">
+    <w:nsid w:val="6BFC7D8C"/>
+    <w:multiLevelType w:val="hybridMultilevel"/>
+    <w:tmpl w:val="87A41754"/>
+    <w:lvl w:ilvl="0" w:tplc="04090001">
+      <w:start w:val="1"/>
+      <w:numFmt w:val="bullet"/>
+      <w:lvlText w:val=""/>
+      <w:lvlJc w:val="left"/>
+      <w:pPr>
+        <w:ind w:left="720" w:hanging="360"/>
+      </w:pPr>
+      <w:rPr>
+        <w:rFonts w:ascii="Symbol" w:hAnsi="Symbol" w:hint="default"/>
+      </w:rPr>
+    </w:lvl>
+    <w:lvl w:ilvl="1" w:tplc="04090003" w:tentative="1">
+      <w:start w:val="1"/>
+      <w:numFmt w:val="bullet"/>
+      <w:lvlText w:val="o"/>
+      <w:lvlJc w:val="left"/>
+      <w:pPr>
+        <w:ind w:left="1440" w:hanging="360"/>
+      </w:pPr>
+      <w:rPr>
+        <w:rFonts w:ascii="Courier New" w:hAnsi="Courier New" w:cs="Courier New" w:hint="default"/>
+      </w:rPr>
+    </w:lvl>
+    <w:lvl w:ilvl="2" w:tplc="04090005" w:tentative="1">
+      <w:start w:val="1"/>
+      <w:numFmt w:val="bullet"/>
+      <w:lvlText w:val=""/>
+      <w:lvlJc w:val="left"/>
+      <w:pPr>
+        <w:ind w:left="2160" w:hanging="360"/>
+      </w:pPr>
+      <w:rPr>
+        <w:rFonts w:ascii="Wingdings" w:hAnsi="Wingdings" w:hint="default"/>
+      </w:rPr>
+    </w:lvl>
+    <w:lvl w:ilvl="3" w:tplc="04090001" w:tentative="1">
+      <w:start w:val="1"/>
+      <w:numFmt w:val="bullet"/>
+      <w:lvlText w:val=""/>
+      <w:lvlJc w:val="left"/>
+      <w:pPr>
+        <w:ind w:left="2880" w:hanging="360"/>
+      </w:pPr>
+      <w:rPr>
+        <w:rFonts w:ascii="Symbol" w:hAnsi="Symbol" w:hint="default"/>
+      </w:rPr>
+    </w:lvl>
+    <w:lvl w:ilvl="4" w:tplc="04090003" w:tentative="1">
+      <w:start w:val="1"/>
+      <w:numFmt w:val="bullet"/>
+      <w:lvlText w:val="o"/>
+      <w:lvlJc w:val="left"/>
+      <w:pPr>
+        <w:ind w:left="3600" w:hanging="360"/>
+      </w:pPr>
+      <w:rPr>
+        <w:rFonts w:ascii="Courier New" w:hAnsi="Courier New" w:cs="Courier New" w:hint="default"/>
+      </w:rPr>
+    </w:lvl>
+    <w:lvl w:ilvl="5" w:tplc="04090005" w:tentative="1">
+      <w:start w:val="1"/>
+      <w:numFmt w:val="bullet"/>
+      <w:lvlText w:val=""/>
+      <w:lvlJc w:val="left"/>
+      <w:pPr>
+        <w:ind w:left="4320" w:hanging="360"/>
+      </w:pPr>
+      <w:rPr>
+        <w:rFonts w:ascii="Wingdings" w:hAnsi="Wingdings" w:hint="default"/>
+      </w:rPr>
+    </w:lvl>
+    <w:lvl w:ilvl="6" w:tplc="04090001" w:tentative="1">
+      <w:start w:val="1"/>
+      <w:numFmt w:val="bullet"/>
+      <w:lvlText w:val=""/>
+      <w:lvlJc w:val="left"/>
+      <w:pPr>
+        <w:ind w:left="5040" w:hanging="360"/>
+      </w:pPr>
+      <w:rPr>
+        <w:rFonts w:ascii="Symbol" w:hAnsi="Symbol" w:hint="default"/>
+      </w:rPr>
+    </w:lvl>
+    <w:lvl w:ilvl="7" w:tplc="04090003" w:tentative="1">
+      <w:start w:val="1"/>
+      <w:numFmt w:val="bullet"/>
+      <w:lvlText w:val="o"/>
+      <w:lvlJc w:val="left"/>
+      <w:pPr>
+        <w:ind w:left="5760" w:hanging="360"/>
+      </w:pPr>
+      <w:rPr>
+        <w:rFonts w:ascii="Courier New" w:hAnsi="Courier New" w:cs="Courier New" w:hint="default"/>
+      </w:rPr>
+    </w:lvl>
+    <w:lvl w:ilvl="8" w:tplc="04090005" w:tentative="1">
+      <w:start w:val="1"/>
+      <w:numFmt w:val="bullet"/>
+      <w:lvlText w:val=""/>
+      <w:lvlJc w:val="left"/>
+      <w:pPr>
+        <w:ind w:left="6480" w:hanging="360"/>
+      </w:pPr>
+      <w:rPr>
+        <w:rFonts w:ascii="Wingdings" w:hAnsi="Wingdings" w:hint="default"/>
+      </w:rPr>
+    </w:lvl>
+  </w:abstractNum>
   <w:num w:numId="1">
+    <w:abstractNumId w:val="1"/>
+  </w:num>
+  <w:num w:numId="2">
+    <w:abstractNumId w:val="2"/>
+  </w:num>
+  <w:num w:numId="3">
     <w:abstractNumId w:val="0"/>
+  </w:num>
+  <w:num w:numId="4">
+    <w:abstractNumId w:val="3"/>
   </w:num>
 </w:numbering>
 </file>
 
 <file path=word/styles.xml><?xml version="1.0" encoding="utf-8"?>
-<w:styles xmlns:mc="http://schemas.openxmlformats.org/markup-compatibility/2006" xmlns:r="http://schemas.openxmlformats.org/officeDocument/2006/relationships" xmlns:w="http://schemas.openxmlformats.org/wordprocessingml/2006/main" xmlns:w14="http://schemas.microsoft.com/office/word/2010/wordml" xmlns:w15="http://schemas.microsoft.com/office/word/2012/wordml" xmlns:w16cid="http://schemas.microsoft.com/office/word/2016/wordml/cid" xmlns:w16se="http://schemas.microsoft.com/office/word/2015/wordml/symex" mc:Ignorable="w14 w15 w16se w16cid">
+<w:styles xmlns:mc="http://schemas.openxmlformats.org/markup-compatibility/2006" xmlns:r="http://schemas.openxmlformats.org/officeDocument/2006/relationships" xmlns:w="http://schemas.openxmlformats.org/wordprocessingml/2006/main" xmlns:w14="http://schemas.microsoft.com/office/word/2010/wordml" xmlns:w15="http://schemas.microsoft.com/office/word/2012/wordml" xmlns:w16cex="http://schemas.microsoft.com/office/word/2018/wordml/cex" xmlns:w16cid="http://schemas.microsoft.com/office/word/2016/wordml/cid" xmlns:w16="http://schemas.microsoft.com/office/word/2018/wordml" xmlns:w16sdtdh="http://schemas.microsoft.com/office/word/2020/wordml/sdtdatahash" xmlns:w16se="http://schemas.microsoft.com/office/word/2015/wordml/symex" mc:Ignorable="w14 w15 w16se w16cid w16 w16cex w16sdtdh">
   <w:docDefaults>
     <w:rPrDefault>
       <w:rPr>
@@ -1236,7 +2146,7 @@
       </w:pPr>
     </w:pPrDefault>
   </w:docDefaults>
-  <w:latentStyles w:defLockedState="0" w:defUIPriority="99" w:defSemiHidden="0" w:defUnhideWhenUsed="0" w:defQFormat="0" w:count="375">
+  <w:latentStyles w:defLockedState="0" w:defUIPriority="99" w:defSemiHidden="0" w:defUnhideWhenUsed="0" w:defQFormat="0" w:count="376">
     <w:lsdException w:name="Normal" w:uiPriority="0" w:qFormat="1"/>
     <w:lsdException w:name="heading 1" w:uiPriority="9" w:qFormat="1"/>
     <w:lsdException w:name="heading 2" w:semiHidden="1" w:uiPriority="9" w:unhideWhenUsed="1" w:qFormat="1"/>
@@ -1342,7 +2252,6 @@
     <w:lsdException w:name="HTML Sample" w:semiHidden="1" w:unhideWhenUsed="1"/>
     <w:lsdException w:name="HTML Typewriter" w:semiHidden="1" w:unhideWhenUsed="1"/>
     <w:lsdException w:name="HTML Variable" w:semiHidden="1" w:unhideWhenUsed="1"/>
-    <w:lsdException w:name="Normal Table" w:semiHidden="1" w:unhideWhenUsed="1"/>
     <w:lsdException w:name="annotation subject" w:semiHidden="1" w:unhideWhenUsed="1"/>
     <w:lsdException w:name="No List" w:semiHidden="1" w:unhideWhenUsed="1"/>
     <w:lsdException w:name="Outline List 1" w:semiHidden="1" w:unhideWhenUsed="1"/>
@@ -1389,10 +2298,8 @@
     <w:lsdException w:name="Table Subtle 2" w:semiHidden="1" w:unhideWhenUsed="1"/>
     <w:lsdException w:name="Table Web 1" w:semiHidden="1" w:unhideWhenUsed="1"/>
     <w:lsdException w:name="Table Web 2" w:semiHidden="1" w:unhideWhenUsed="1"/>
-    <w:lsdException w:name="Table Web 3" w:semiHidden="1" w:unhideWhenUsed="1"/>
     <w:lsdException w:name="Balloon Text" w:semiHidden="1" w:unhideWhenUsed="1"/>
     <w:lsdException w:name="Table Grid" w:uiPriority="39"/>
-    <w:lsdException w:name="Table Theme" w:semiHidden="1" w:unhideWhenUsed="1"/>
     <w:lsdException w:name="Placeholder Text" w:semiHidden="1"/>
     <w:lsdException w:name="No Spacing" w:uiPriority="1" w:qFormat="1"/>
     <w:lsdException w:name="Light Shading" w:uiPriority="60"/>
@@ -1612,6 +2519,7 @@
     <w:lsdException w:name="Smart Hyperlink" w:semiHidden="1" w:unhideWhenUsed="1"/>
     <w:lsdException w:name="Hashtag" w:semiHidden="1" w:unhideWhenUsed="1"/>
     <w:lsdException w:name="Unresolved Mention" w:semiHidden="1" w:unhideWhenUsed="1"/>
+    <w:lsdException w:name="Smart Link" w:semiHidden="1" w:unhideWhenUsed="1"/>
   </w:latentStyles>
   <w:style w:type="paragraph" w:default="1" w:styleId="Norml">
     <w:name w:val="Normal"/>

</xml_diff>

<commit_message>
Update: Behavior pattern part addition
</commit_message>
<xml_diff>
--- a/Progtech beadandó.docx
+++ b/Progtech beadandó.docx
@@ -53,93 +53,259 @@
     <w:p>
       <w:pPr>
         <w:pStyle w:val="Cmsor1"/>
-      </w:pPr>
-      <w:r>
+        <w:rPr>
+          <w:rFonts w:asciiTheme="minorHAnsi" w:hAnsiTheme="minorHAnsi" w:cstheme="minorHAnsi"/>
+          <w:sz w:val="24"/>
+          <w:szCs w:val="24"/>
+        </w:rPr>
+      </w:pPr>
+      <w:r>
+        <w:rPr>
+          <w:rFonts w:asciiTheme="minorHAnsi" w:hAnsiTheme="minorHAnsi" w:cstheme="minorHAnsi"/>
+          <w:sz w:val="24"/>
+          <w:szCs w:val="24"/>
+        </w:rPr>
         <w:t>Projektről</w:t>
       </w:r>
       <w:r>
+        <w:rPr>
+          <w:rFonts w:asciiTheme="minorHAnsi" w:hAnsiTheme="minorHAnsi" w:cstheme="minorHAnsi"/>
+          <w:sz w:val="24"/>
+          <w:szCs w:val="24"/>
+        </w:rPr>
         <w:t xml:space="preserve"> röviden: </w:t>
       </w:r>
     </w:p>
     <w:p>
-      <w:r>
+      <w:pPr>
+        <w:rPr>
+          <w:rFonts w:cstheme="minorHAnsi"/>
+          <w:sz w:val="24"/>
+          <w:szCs w:val="24"/>
+        </w:rPr>
+      </w:pPr>
+      <w:r>
+        <w:rPr>
+          <w:rFonts w:cstheme="minorHAnsi"/>
+          <w:sz w:val="24"/>
+          <w:szCs w:val="24"/>
+        </w:rPr>
         <w:t>Szeretnénk készíteni egy Vatera alkalmazást, a</w:t>
       </w:r>
       <w:r>
+        <w:rPr>
+          <w:rFonts w:cstheme="minorHAnsi"/>
+          <w:sz w:val="24"/>
+          <w:szCs w:val="24"/>
+        </w:rPr>
         <w:t>hol lesz egy nagy</w:t>
       </w:r>
       <w:r>
+        <w:rPr>
+          <w:rFonts w:cstheme="minorHAnsi"/>
+          <w:sz w:val="24"/>
+          <w:szCs w:val="24"/>
+        </w:rPr>
         <w:t xml:space="preserve"> Raktár</w:t>
       </w:r>
       <w:r>
+        <w:rPr>
+          <w:rFonts w:cstheme="minorHAnsi"/>
+          <w:sz w:val="24"/>
+          <w:szCs w:val="24"/>
+        </w:rPr>
         <w:t>. Amiből a</w:t>
       </w:r>
       <w:r>
+        <w:rPr>
+          <w:rFonts w:cstheme="minorHAnsi"/>
+          <w:sz w:val="24"/>
+          <w:szCs w:val="24"/>
+        </w:rPr>
         <w:t xml:space="preserve"> Felhasználó</w:t>
       </w:r>
       <w:r>
+        <w:rPr>
+          <w:rFonts w:cstheme="minorHAnsi"/>
+          <w:sz w:val="24"/>
+          <w:szCs w:val="24"/>
+        </w:rPr>
         <w:t>k tudnak válogatni a benne lévő Termekből. Az alkalmazásunk ezt hivatott megvalósítani</w:t>
       </w:r>
       <w:r>
+        <w:rPr>
+          <w:rFonts w:cstheme="minorHAnsi"/>
+          <w:sz w:val="24"/>
+          <w:szCs w:val="24"/>
+        </w:rPr>
         <w:t xml:space="preserve">.  </w:t>
       </w:r>
     </w:p>
     <w:p>
-      <w:r>
-        <w:t>Tervben : felhasználónak bevásárló kosár -&gt; a rendeléshez</w:t>
-      </w:r>
-    </w:p>
-    <w:p/>
+      <w:pPr>
+        <w:rPr>
+          <w:rFonts w:cstheme="minorHAnsi"/>
+          <w:sz w:val="24"/>
+          <w:szCs w:val="24"/>
+        </w:rPr>
+      </w:pPr>
+      <w:proofErr w:type="gramStart"/>
+      <w:r>
+        <w:rPr>
+          <w:rFonts w:cstheme="minorHAnsi"/>
+          <w:sz w:val="24"/>
+          <w:szCs w:val="24"/>
+        </w:rPr>
+        <w:t>Tervben :</w:t>
+      </w:r>
+      <w:proofErr w:type="gramEnd"/>
+      <w:r>
+        <w:rPr>
+          <w:rFonts w:cstheme="minorHAnsi"/>
+          <w:sz w:val="24"/>
+          <w:szCs w:val="24"/>
+        </w:rPr>
+        <w:t xml:space="preserve"> felhasználónak bevásárló kosár -&gt; a rendeléshez</w:t>
+      </w:r>
+    </w:p>
+    <w:p>
+      <w:pPr>
+        <w:rPr>
+          <w:rFonts w:cstheme="minorHAnsi"/>
+          <w:sz w:val="24"/>
+          <w:szCs w:val="24"/>
+        </w:rPr>
+      </w:pPr>
+    </w:p>
     <w:p>
       <w:pPr>
         <w:pStyle w:val="Cmsor1"/>
-      </w:pPr>
-      <w:r>
+        <w:rPr>
+          <w:rFonts w:asciiTheme="minorHAnsi" w:hAnsiTheme="minorHAnsi" w:cstheme="minorHAnsi"/>
+          <w:sz w:val="24"/>
+          <w:szCs w:val="24"/>
+        </w:rPr>
+      </w:pPr>
+      <w:r>
+        <w:rPr>
+          <w:rFonts w:asciiTheme="minorHAnsi" w:hAnsiTheme="minorHAnsi" w:cstheme="minorHAnsi"/>
+          <w:sz w:val="24"/>
+          <w:szCs w:val="24"/>
+        </w:rPr>
         <w:t>Csomagok:</w:t>
       </w:r>
     </w:p>
     <w:p>
-      <w:r>
+      <w:pPr>
+        <w:rPr>
+          <w:rFonts w:cstheme="minorHAnsi"/>
+          <w:sz w:val="24"/>
+          <w:szCs w:val="24"/>
+        </w:rPr>
+      </w:pPr>
+      <w:r>
+        <w:rPr>
+          <w:rFonts w:cstheme="minorHAnsi"/>
+          <w:sz w:val="24"/>
+          <w:szCs w:val="24"/>
+        </w:rPr>
         <w:t xml:space="preserve">Terv: </w:t>
       </w:r>
       <w:r>
+        <w:rPr>
+          <w:rFonts w:cstheme="minorHAnsi"/>
+          <w:sz w:val="24"/>
+          <w:szCs w:val="24"/>
+        </w:rPr>
         <w:t xml:space="preserve">C# </w:t>
       </w:r>
       <w:proofErr w:type="spellStart"/>
       <w:r>
+        <w:rPr>
+          <w:rFonts w:cstheme="minorHAnsi"/>
+          <w:sz w:val="24"/>
+          <w:szCs w:val="24"/>
+        </w:rPr>
         <w:t>singleton</w:t>
       </w:r>
       <w:proofErr w:type="spellEnd"/>
       <w:r>
+        <w:rPr>
+          <w:rFonts w:cstheme="minorHAnsi"/>
+          <w:sz w:val="24"/>
+          <w:szCs w:val="24"/>
+        </w:rPr>
         <w:t xml:space="preserve"> + </w:t>
       </w:r>
       <w:proofErr w:type="spellStart"/>
       <w:r>
+        <w:rPr>
+          <w:rFonts w:cstheme="minorHAnsi"/>
+          <w:sz w:val="24"/>
+          <w:szCs w:val="24"/>
+        </w:rPr>
         <w:t>Diszítő</w:t>
       </w:r>
       <w:proofErr w:type="spellEnd"/>
       <w:r>
+        <w:rPr>
+          <w:rFonts w:cstheme="minorHAnsi"/>
+          <w:sz w:val="24"/>
+          <w:szCs w:val="24"/>
+        </w:rPr>
         <w:t xml:space="preserve"> tervezési minták </w:t>
       </w:r>
     </w:p>
     <w:p>
-      <w:proofErr w:type="spellStart"/>
-      <w:r>
+      <w:pPr>
+        <w:rPr>
+          <w:rFonts w:cstheme="minorHAnsi"/>
+          <w:sz w:val="24"/>
+          <w:szCs w:val="24"/>
+        </w:rPr>
+      </w:pPr>
+      <w:proofErr w:type="spellStart"/>
+      <w:r>
+        <w:rPr>
+          <w:rFonts w:cstheme="minorHAnsi"/>
+          <w:sz w:val="24"/>
+          <w:szCs w:val="24"/>
+        </w:rPr>
         <w:t>Singleton</w:t>
       </w:r>
       <w:proofErr w:type="spellEnd"/>
       <w:r>
+        <w:rPr>
+          <w:rFonts w:cstheme="minorHAnsi"/>
+          <w:sz w:val="24"/>
+          <w:szCs w:val="24"/>
+        </w:rPr>
         <w:t xml:space="preserve"> használata </w:t>
       </w:r>
       <w:r>
+        <w:rPr>
+          <w:rFonts w:cstheme="minorHAnsi"/>
+          <w:sz w:val="24"/>
+          <w:szCs w:val="24"/>
+        </w:rPr>
         <w:t xml:space="preserve">a raktár létrehozásához, csak egy raktár létezik, amiből lehet kivenni és pakolni. Új raktár létrehozását pedig megtiltjuk a </w:t>
       </w:r>
       <w:proofErr w:type="spellStart"/>
       <w:r>
+        <w:rPr>
+          <w:rFonts w:cstheme="minorHAnsi"/>
+          <w:sz w:val="24"/>
+          <w:szCs w:val="24"/>
+        </w:rPr>
         <w:t>Singleton</w:t>
       </w:r>
       <w:proofErr w:type="spellEnd"/>
       <w:r>
+        <w:rPr>
+          <w:rFonts w:cstheme="minorHAnsi"/>
+          <w:sz w:val="24"/>
+          <w:szCs w:val="24"/>
+        </w:rPr>
         <w:t xml:space="preserve"> tervezési minta alkalmazásával.</w:t>
       </w:r>
     </w:p>
@@ -188,98 +354,238 @@
     <w:p>
       <w:pPr>
         <w:pStyle w:val="Cmsor1"/>
-      </w:pPr>
-      <w:proofErr w:type="spellStart"/>
-      <w:r>
+        <w:rPr>
+          <w:rFonts w:asciiTheme="minorHAnsi" w:hAnsiTheme="minorHAnsi" w:cstheme="minorHAnsi"/>
+          <w:sz w:val="24"/>
+          <w:szCs w:val="24"/>
+        </w:rPr>
+      </w:pPr>
+      <w:proofErr w:type="spellStart"/>
+      <w:r>
+        <w:rPr>
+          <w:rFonts w:asciiTheme="minorHAnsi" w:hAnsiTheme="minorHAnsi" w:cstheme="minorHAnsi"/>
+          <w:sz w:val="24"/>
+          <w:szCs w:val="24"/>
+        </w:rPr>
         <w:t>Solid</w:t>
       </w:r>
       <w:proofErr w:type="spellEnd"/>
       <w:r>
+        <w:rPr>
+          <w:rFonts w:asciiTheme="minorHAnsi" w:hAnsiTheme="minorHAnsi" w:cstheme="minorHAnsi"/>
+          <w:sz w:val="24"/>
+          <w:szCs w:val="24"/>
+        </w:rPr>
         <w:t xml:space="preserve"> elvek:</w:t>
       </w:r>
     </w:p>
     <w:p>
-      <w:r>
-        <w:rPr>
-          <w:b/>
-        </w:rPr>
-        <w:t>ISP (Interfészszegregációs-alapelv)</w:t>
-      </w:r>
-      <w:r>
-        <w:t xml:space="preserve"> : A szolgáltatást nyújtó osztály fölé elhelyezünk egy </w:t>
-      </w:r>
-      <w:proofErr w:type="spellStart"/>
+      <w:pPr>
+        <w:rPr>
+          <w:rFonts w:cstheme="minorHAnsi"/>
+          <w:sz w:val="24"/>
+          <w:szCs w:val="24"/>
+        </w:rPr>
+      </w:pPr>
+      <w:r>
+        <w:rPr>
+          <w:rFonts w:cstheme="minorHAnsi"/>
+          <w:b/>
+          <w:sz w:val="24"/>
+          <w:szCs w:val="24"/>
+        </w:rPr>
+        <w:t>ISP (Interfészszegregációs-alapelv</w:t>
+      </w:r>
       <w:proofErr w:type="gramStart"/>
       <w:r>
+        <w:rPr>
+          <w:rFonts w:cstheme="minorHAnsi"/>
+          <w:b/>
+          <w:sz w:val="24"/>
+          <w:szCs w:val="24"/>
+        </w:rPr>
+        <w:t>)</w:t>
+      </w:r>
+      <w:r>
+        <w:rPr>
+          <w:rFonts w:cstheme="minorHAnsi"/>
+          <w:sz w:val="24"/>
+          <w:szCs w:val="24"/>
+        </w:rPr>
+        <w:t xml:space="preserve"> :</w:t>
+      </w:r>
+      <w:proofErr w:type="gramEnd"/>
+      <w:r>
+        <w:rPr>
+          <w:rFonts w:cstheme="minorHAnsi"/>
+          <w:sz w:val="24"/>
+          <w:szCs w:val="24"/>
+        </w:rPr>
+        <w:t xml:space="preserve"> A szolgáltatást nyújtó osztály fölé elhelyezünk egy </w:t>
+      </w:r>
+      <w:proofErr w:type="spellStart"/>
+      <w:r>
+        <w:rPr>
+          <w:rFonts w:cstheme="minorHAnsi"/>
+          <w:sz w:val="24"/>
+          <w:szCs w:val="24"/>
+        </w:rPr>
         <w:t>interface</w:t>
       </w:r>
       <w:proofErr w:type="spellEnd"/>
       <w:r>
-        <w:t>-t</w:t>
+        <w:rPr>
+          <w:rFonts w:cstheme="minorHAnsi"/>
+          <w:sz w:val="24"/>
+          <w:szCs w:val="24"/>
+        </w:rPr>
+        <w:t xml:space="preserve">-t hogy a kliens csak azokat a metódusokat láthassa amit valóban használ. </w:t>
+      </w:r>
+      <w:proofErr w:type="gramStart"/>
+      <w:r>
+        <w:rPr>
+          <w:rFonts w:cstheme="minorHAnsi"/>
+          <w:sz w:val="24"/>
+          <w:szCs w:val="24"/>
+        </w:rPr>
+        <w:t>( Minden</w:t>
       </w:r>
       <w:proofErr w:type="gramEnd"/>
       <w:r>
-        <w:t xml:space="preserve"> hogy a kliens csak azokat a metódusokat láthassa amit valóban használ. ( Minden klienshez külön </w:t>
-      </w:r>
-      <w:proofErr w:type="spellStart"/>
-      <w:r>
+        <w:rPr>
+          <w:rFonts w:cstheme="minorHAnsi"/>
+          <w:sz w:val="24"/>
+          <w:szCs w:val="24"/>
+        </w:rPr>
+        <w:t xml:space="preserve"> klienshez külön </w:t>
+      </w:r>
+      <w:proofErr w:type="spellStart"/>
+      <w:r>
+        <w:rPr>
+          <w:rFonts w:cstheme="minorHAnsi"/>
+          <w:sz w:val="24"/>
+          <w:szCs w:val="24"/>
+        </w:rPr>
         <w:t>interface</w:t>
       </w:r>
       <w:proofErr w:type="spellEnd"/>
       <w:r>
+        <w:rPr>
+          <w:rFonts w:cstheme="minorHAnsi"/>
+          <w:sz w:val="24"/>
+          <w:szCs w:val="24"/>
+        </w:rPr>
         <w:t>-t készítünk )</w:t>
       </w:r>
     </w:p>
     <w:p>
-      <w:r>
-        <w:rPr>
-          <w:b/>
-        </w:rPr>
-        <w:t>Demeter törvénye</w:t>
-      </w:r>
-      <w:r>
-        <w:t xml:space="preserve"> : Legkisebb tudás elve </w:t>
+      <w:pPr>
+        <w:rPr>
+          <w:rFonts w:cstheme="minorHAnsi"/>
+          <w:sz w:val="24"/>
+          <w:szCs w:val="24"/>
+        </w:rPr>
+      </w:pPr>
+      <w:r>
+        <w:rPr>
+          <w:rFonts w:cstheme="minorHAnsi"/>
+          <w:b/>
+          <w:sz w:val="24"/>
+          <w:szCs w:val="24"/>
+        </w:rPr>
+        <w:t xml:space="preserve">Demeter </w:t>
       </w:r>
       <w:proofErr w:type="gramStart"/>
       <w:r>
-        <w:t>kimondja</w:t>
+        <w:rPr>
+          <w:rFonts w:cstheme="minorHAnsi"/>
+          <w:b/>
+          <w:sz w:val="24"/>
+          <w:szCs w:val="24"/>
+        </w:rPr>
+        <w:t>törvénye</w:t>
+      </w:r>
+      <w:r>
+        <w:rPr>
+          <w:rFonts w:cstheme="minorHAnsi"/>
+          <w:sz w:val="24"/>
+          <w:szCs w:val="24"/>
+        </w:rPr>
+        <w:t xml:space="preserve"> :</w:t>
       </w:r>
       <w:proofErr w:type="gramEnd"/>
       <w:r>
-        <w:t xml:space="preserve"> hogy egy osztály csak a közvetlen ismerőseit </w:t>
-      </w:r>
-      <w:proofErr w:type="spellStart"/>
-      <w:r>
+        <w:rPr>
+          <w:rFonts w:cstheme="minorHAnsi"/>
+          <w:sz w:val="24"/>
+          <w:szCs w:val="24"/>
+        </w:rPr>
+        <w:t xml:space="preserve"> Legkisebb tudás elve kimondja hogy egy osztály csak a közvetlen ismerőseit </w:t>
+      </w:r>
+      <w:proofErr w:type="spellStart"/>
+      <w:r>
+        <w:rPr>
+          <w:rFonts w:cstheme="minorHAnsi"/>
+          <w:sz w:val="24"/>
+          <w:szCs w:val="24"/>
+        </w:rPr>
         <w:t>hivhatja</w:t>
       </w:r>
       <w:proofErr w:type="spellEnd"/>
     </w:p>
-    <w:p/>
+    <w:p>
+      <w:pPr>
+        <w:rPr>
+          <w:rFonts w:cstheme="minorHAnsi"/>
+          <w:sz w:val="24"/>
+          <w:szCs w:val="24"/>
+        </w:rPr>
+      </w:pPr>
+    </w:p>
     <w:p>
       <w:pPr>
         <w:pStyle w:val="Cmsor1"/>
-      </w:pPr>
-      <w:r>
+        <w:rPr>
+          <w:rFonts w:asciiTheme="minorHAnsi" w:hAnsiTheme="minorHAnsi" w:cstheme="minorHAnsi"/>
+          <w:sz w:val="24"/>
+          <w:szCs w:val="24"/>
+        </w:rPr>
+      </w:pPr>
+      <w:r>
+        <w:rPr>
+          <w:rFonts w:asciiTheme="minorHAnsi" w:hAnsiTheme="minorHAnsi" w:cstheme="minorHAnsi"/>
+          <w:sz w:val="24"/>
+          <w:szCs w:val="24"/>
+        </w:rPr>
         <w:t>Osztályok:</w:t>
       </w:r>
     </w:p>
     <w:p>
       <w:pPr>
         <w:rPr>
-          <w:color w:val="000000"/>
-        </w:rPr>
-      </w:pPr>
-      <w:r>
-        <w:rPr>
+          <w:rFonts w:cstheme="minorHAnsi"/>
+          <w:color w:val="000000"/>
+          <w:sz w:val="24"/>
+          <w:szCs w:val="24"/>
+        </w:rPr>
+      </w:pPr>
+      <w:r>
+        <w:rPr>
+          <w:rFonts w:cstheme="minorHAnsi"/>
           <w:b/>
           <w:bCs/>
           <w:color w:val="000000"/>
+          <w:sz w:val="24"/>
+          <w:szCs w:val="24"/>
         </w:rPr>
         <w:t>Interfészek</w:t>
       </w:r>
       <w:r>
         <w:rPr>
-          <w:color w:val="000000"/>
+          <w:rFonts w:cstheme="minorHAnsi"/>
+          <w:color w:val="000000"/>
+          <w:sz w:val="24"/>
+          <w:szCs w:val="24"/>
         </w:rPr>
         <w:t>: A különböző szinteken található interfészeket csak azon osztály implementálják, amiknek szükségük van a bennük lévő metódusokra.</w:t>
       </w:r>
@@ -287,63 +593,90 @@
     <w:p>
       <w:pPr>
         <w:rPr>
-          <w:color w:val="000000"/>
-        </w:rPr>
-      </w:pPr>
-      <w:r>
-        <w:rPr>
+          <w:rFonts w:cstheme="minorHAnsi"/>
+          <w:color w:val="000000"/>
+          <w:sz w:val="24"/>
+          <w:szCs w:val="24"/>
+        </w:rPr>
+      </w:pPr>
+      <w:r>
+        <w:rPr>
+          <w:rFonts w:cstheme="minorHAnsi"/>
           <w:b/>
           <w:bCs/>
           <w:color w:val="000000"/>
+          <w:sz w:val="24"/>
+          <w:szCs w:val="24"/>
         </w:rPr>
         <w:t>Absztrakt</w:t>
       </w:r>
       <w:r>
         <w:rPr>
+          <w:rFonts w:cstheme="minorHAnsi"/>
           <w:b/>
           <w:bCs/>
           <w:color w:val="000000"/>
+          <w:sz w:val="24"/>
+          <w:szCs w:val="24"/>
           <w:u w:val="single"/>
         </w:rPr>
         <w:t xml:space="preserve"> </w:t>
       </w:r>
       <w:r>
         <w:rPr>
+          <w:rFonts w:cstheme="minorHAnsi"/>
           <w:b/>
           <w:bCs/>
           <w:color w:val="000000"/>
+          <w:sz w:val="24"/>
+          <w:szCs w:val="24"/>
         </w:rPr>
         <w:t>osztályok</w:t>
       </w:r>
       <w:r>
         <w:rPr>
-          <w:color w:val="000000"/>
+          <w:rFonts w:cstheme="minorHAnsi"/>
+          <w:color w:val="000000"/>
+          <w:sz w:val="24"/>
+          <w:szCs w:val="24"/>
         </w:rPr>
         <w:t xml:space="preserve">: A legutolsó </w:t>
       </w:r>
       <w:proofErr w:type="gramStart"/>
       <w:r>
         <w:rPr>
-          <w:color w:val="000000"/>
+          <w:rFonts w:cstheme="minorHAnsi"/>
+          <w:color w:val="000000"/>
+          <w:sz w:val="24"/>
+          <w:szCs w:val="24"/>
         </w:rPr>
         <w:t>gyermek osztály</w:t>
       </w:r>
       <w:proofErr w:type="gramEnd"/>
       <w:r>
         <w:rPr>
-          <w:color w:val="000000"/>
+          <w:rFonts w:cstheme="minorHAnsi"/>
+          <w:color w:val="000000"/>
+          <w:sz w:val="24"/>
+          <w:szCs w:val="24"/>
         </w:rPr>
         <w:t xml:space="preserve"> kivételével, minden szülő absztrakt. Ennek célja, hogy a közös tulajdonságok összegyűjtve legyenek, így megspórolásra kerülnek a fölösleges ismétlések. Ennek lényege, hogy az azonos tulajdonsággal rendelkező dolgok kódjai csak egyszer legyenek megírva, </w:t>
       </w:r>
       <w:r>
         <w:rPr>
-          <w:color w:val="000000"/>
+          <w:rFonts w:cstheme="minorHAnsi"/>
+          <w:color w:val="000000"/>
+          <w:sz w:val="24"/>
+          <w:szCs w:val="24"/>
         </w:rPr>
         <w:t>viszont,</w:t>
       </w:r>
       <w:r>
         <w:rPr>
-          <w:color w:val="000000"/>
+          <w:rFonts w:cstheme="minorHAnsi"/>
+          <w:color w:val="000000"/>
+          <w:sz w:val="24"/>
+          <w:szCs w:val="24"/>
         </w:rPr>
         <w:t xml:space="preserve"> ha a tárgyak különböznek (például a leírásaik), akkor azt a legalsó szinten lehessen kifejteni.</w:t>
       </w:r>
@@ -351,25 +684,37 @@
     <w:p>
       <w:pPr>
         <w:rPr>
-          <w:color w:val="000000"/>
-        </w:rPr>
-      </w:pPr>
-      <w:r>
-        <w:rPr>
-          <w:color w:val="000000"/>
+          <w:rFonts w:cstheme="minorHAnsi"/>
+          <w:color w:val="000000"/>
+          <w:sz w:val="24"/>
+          <w:szCs w:val="24"/>
+        </w:rPr>
+      </w:pPr>
+      <w:r>
+        <w:rPr>
+          <w:rFonts w:cstheme="minorHAnsi"/>
+          <w:color w:val="000000"/>
+          <w:sz w:val="24"/>
+          <w:szCs w:val="24"/>
         </w:rPr>
         <w:t xml:space="preserve">Az osztályokhoz kapcsolódóan felhasználtuk az </w:t>
       </w:r>
       <w:r>
         <w:rPr>
-          <w:b/>
-          <w:color w:val="000000"/>
+          <w:rFonts w:cstheme="minorHAnsi"/>
+          <w:b/>
+          <w:color w:val="000000"/>
+          <w:sz w:val="24"/>
+          <w:szCs w:val="24"/>
         </w:rPr>
         <w:t>OOP alapelveket</w:t>
       </w:r>
       <w:r>
         <w:rPr>
-          <w:color w:val="000000"/>
+          <w:rFonts w:cstheme="minorHAnsi"/>
+          <w:color w:val="000000"/>
+          <w:sz w:val="24"/>
+          <w:szCs w:val="24"/>
         </w:rPr>
         <w:t xml:space="preserve"> </w:t>
       </w:r>
@@ -377,70 +722,102 @@
     <w:p>
       <w:pPr>
         <w:rPr>
-          <w:color w:val="000000"/>
-        </w:rPr>
-      </w:pPr>
-      <w:r>
-        <w:rPr>
-          <w:b/>
-          <w:color w:val="000000"/>
+          <w:rFonts w:cstheme="minorHAnsi"/>
+          <w:color w:val="000000"/>
+          <w:sz w:val="24"/>
+          <w:szCs w:val="24"/>
+        </w:rPr>
+      </w:pPr>
+      <w:r>
+        <w:rPr>
+          <w:rFonts w:cstheme="minorHAnsi"/>
+          <w:b/>
+          <w:color w:val="000000"/>
+          <w:sz w:val="24"/>
+          <w:szCs w:val="24"/>
         </w:rPr>
         <w:lastRenderedPageBreak/>
-        <w:t>-Egységbezárás</w:t>
-      </w:r>
-      <w:r>
-        <w:rPr>
-          <w:b/>
-          <w:color w:val="000000"/>
-        </w:rPr>
-        <w:t xml:space="preserve"> (</w:t>
-      </w:r>
-      <w:proofErr w:type="spellStart"/>
-      <w:r>
-        <w:rPr>
-          <w:b/>
-          <w:color w:val="000000"/>
+        <w:t>-Egységbezárás (</w:t>
+      </w:r>
+      <w:proofErr w:type="spellStart"/>
+      <w:r>
+        <w:rPr>
+          <w:rFonts w:cstheme="minorHAnsi"/>
+          <w:b/>
+          <w:color w:val="000000"/>
+          <w:sz w:val="24"/>
+          <w:szCs w:val="24"/>
         </w:rPr>
         <w:t>Encapulation</w:t>
       </w:r>
       <w:proofErr w:type="spellEnd"/>
-      <w:r>
-        <w:rPr>
-          <w:b/>
-          <w:color w:val="000000"/>
-        </w:rPr>
-        <w:t xml:space="preserve">) : </w:t>
-      </w:r>
-      <w:r>
-        <w:rPr>
-          <w:color w:val="000000"/>
+      <w:proofErr w:type="gramStart"/>
+      <w:r>
+        <w:rPr>
+          <w:rFonts w:cstheme="minorHAnsi"/>
+          <w:b/>
+          <w:color w:val="000000"/>
+          <w:sz w:val="24"/>
+          <w:szCs w:val="24"/>
+        </w:rPr>
+        <w:t>) :</w:t>
+      </w:r>
+      <w:proofErr w:type="gramEnd"/>
+      <w:r>
+        <w:rPr>
+          <w:rFonts w:cstheme="minorHAnsi"/>
+          <w:b/>
+          <w:color w:val="000000"/>
+          <w:sz w:val="24"/>
+          <w:szCs w:val="24"/>
+        </w:rPr>
+        <w:t xml:space="preserve"> </w:t>
+      </w:r>
+      <w:r>
+        <w:rPr>
+          <w:rFonts w:cstheme="minorHAnsi"/>
+          <w:color w:val="000000"/>
+          <w:sz w:val="24"/>
+          <w:szCs w:val="24"/>
         </w:rPr>
         <w:t>Az adattagokat</w:t>
       </w:r>
       <w:r>
         <w:rPr>
-          <w:b/>
-          <w:color w:val="000000"/>
+          <w:rFonts w:cstheme="minorHAnsi"/>
+          <w:b/>
+          <w:color w:val="000000"/>
+          <w:sz w:val="24"/>
+          <w:szCs w:val="24"/>
         </w:rPr>
         <w:t xml:space="preserve"> </w:t>
       </w:r>
       <w:r>
         <w:rPr>
-          <w:color w:val="000000"/>
+          <w:rFonts w:cstheme="minorHAnsi"/>
+          <w:color w:val="000000"/>
+          <w:sz w:val="24"/>
+          <w:szCs w:val="24"/>
         </w:rPr>
         <w:t>és a hozzájuk kapcsolódó műveleteket egy egységbe zártuk (</w:t>
       </w:r>
       <w:proofErr w:type="spellStart"/>
       <w:r>
         <w:rPr>
-          <w:color w:val="000000"/>
+          <w:rFonts w:cstheme="minorHAnsi"/>
+          <w:color w:val="000000"/>
+          <w:sz w:val="24"/>
+          <w:szCs w:val="24"/>
         </w:rPr>
         <w:t>class</w:t>
       </w:r>
       <w:proofErr w:type="spellEnd"/>
       <w:r>
         <w:rPr>
-          <w:color w:val="000000"/>
+          <w:rFonts w:cstheme="minorHAnsi"/>
+          <w:color w:val="000000"/>
+          <w:sz w:val="24"/>
+          <w:szCs w:val="24"/>
         </w:rPr>
         <w:t>)</w:t>
       </w:r>
@@ -448,82 +825,82 @@
     <w:p>
       <w:pPr>
         <w:rPr>
-          <w:color w:val="000000"/>
-        </w:rPr>
-      </w:pPr>
-      <w:r>
-        <w:rPr>
-          <w:b/>
-          <w:color w:val="000000"/>
-        </w:rPr>
-        <w:t>-Öröklődés</w:t>
-      </w:r>
-      <w:r>
-        <w:rPr>
-          <w:b/>
-          <w:color w:val="000000"/>
-        </w:rPr>
-        <w:t xml:space="preserve"> (</w:t>
-      </w:r>
-      <w:proofErr w:type="spellStart"/>
-      <w:r>
-        <w:rPr>
-          <w:b/>
-          <w:color w:val="000000"/>
+          <w:rFonts w:cstheme="minorHAnsi"/>
+          <w:color w:val="000000"/>
+          <w:sz w:val="24"/>
+          <w:szCs w:val="24"/>
+        </w:rPr>
+      </w:pPr>
+      <w:r>
+        <w:rPr>
+          <w:rFonts w:cstheme="minorHAnsi"/>
+          <w:b/>
+          <w:color w:val="000000"/>
+          <w:sz w:val="24"/>
+          <w:szCs w:val="24"/>
+        </w:rPr>
+        <w:t>-Öröklődés (</w:t>
+      </w:r>
+      <w:proofErr w:type="spellStart"/>
+      <w:r>
+        <w:rPr>
+          <w:rFonts w:cstheme="minorHAnsi"/>
+          <w:b/>
+          <w:color w:val="000000"/>
+          <w:sz w:val="24"/>
+          <w:szCs w:val="24"/>
         </w:rPr>
         <w:t>Inheritance</w:t>
       </w:r>
       <w:proofErr w:type="spellEnd"/>
-      <w:r>
-        <w:rPr>
-          <w:b/>
-          <w:color w:val="000000"/>
-        </w:rPr>
-        <w:t xml:space="preserve">) : </w:t>
-      </w:r>
-      <w:r>
-        <w:rPr>
-          <w:color w:val="000000"/>
-        </w:rPr>
-        <w:t xml:space="preserve">A </w:t>
-      </w:r>
       <w:proofErr w:type="gramStart"/>
       <w:r>
         <w:rPr>
-          <w:color w:val="000000"/>
-        </w:rPr>
-        <w:t>gyermek osztály</w:t>
+          <w:rFonts w:cstheme="minorHAnsi"/>
+          <w:b/>
+          <w:color w:val="000000"/>
+          <w:sz w:val="24"/>
+          <w:szCs w:val="24"/>
+        </w:rPr>
+        <w:t>) :</w:t>
       </w:r>
       <w:proofErr w:type="gramEnd"/>
       <w:r>
         <w:rPr>
-          <w:color w:val="000000"/>
-        </w:rPr>
-        <w:t xml:space="preserve"> az ős minden mezőjét és m</w:t>
-      </w:r>
-      <w:r>
-        <w:rPr>
-          <w:color w:val="000000"/>
-        </w:rPr>
-        <w:t>e</w:t>
-      </w:r>
-      <w:r>
-        <w:rPr>
-          <w:color w:val="000000"/>
-        </w:rPr>
-        <w:t xml:space="preserve">tódusát </w:t>
-      </w:r>
-      <w:proofErr w:type="spellStart"/>
-      <w:r>
-        <w:rPr>
-          <w:color w:val="000000"/>
+          <w:rFonts w:cstheme="minorHAnsi"/>
+          <w:b/>
+          <w:color w:val="000000"/>
+          <w:sz w:val="24"/>
+          <w:szCs w:val="24"/>
+        </w:rPr>
+        <w:t xml:space="preserve"> </w:t>
+      </w:r>
+      <w:r>
+        <w:rPr>
+          <w:rFonts w:cstheme="minorHAnsi"/>
+          <w:color w:val="000000"/>
+          <w:sz w:val="24"/>
+          <w:szCs w:val="24"/>
+        </w:rPr>
+        <w:t xml:space="preserve">A gyermek osztály az ős minden mezőjét és metódusát </w:t>
+      </w:r>
+      <w:proofErr w:type="spellStart"/>
+      <w:r>
+        <w:rPr>
+          <w:rFonts w:cstheme="minorHAnsi"/>
+          <w:color w:val="000000"/>
+          <w:sz w:val="24"/>
+          <w:szCs w:val="24"/>
         </w:rPr>
         <w:t>megörökli</w:t>
       </w:r>
       <w:proofErr w:type="spellEnd"/>
       <w:r>
         <w:rPr>
-          <w:color w:val="000000"/>
+          <w:rFonts w:cstheme="minorHAnsi"/>
+          <w:color w:val="000000"/>
+          <w:sz w:val="24"/>
+          <w:szCs w:val="24"/>
         </w:rPr>
         <w:t xml:space="preserve"> </w:t>
       </w:r>
@@ -531,200 +908,280 @@
     <w:p>
       <w:pPr>
         <w:rPr>
-          <w:color w:val="000000"/>
-        </w:rPr>
-      </w:pPr>
-      <w:r>
-        <w:rPr>
-          <w:b/>
-          <w:color w:val="000000"/>
-        </w:rPr>
-        <w:t>-Többalakúság</w:t>
-      </w:r>
-      <w:r>
-        <w:rPr>
-          <w:b/>
-          <w:color w:val="000000"/>
-        </w:rPr>
-        <w:t xml:space="preserve"> (</w:t>
-      </w:r>
-      <w:proofErr w:type="spellStart"/>
-      <w:r>
-        <w:rPr>
-          <w:b/>
-          <w:color w:val="000000"/>
+          <w:rFonts w:cstheme="minorHAnsi"/>
+          <w:color w:val="000000"/>
+          <w:sz w:val="24"/>
+          <w:szCs w:val="24"/>
+        </w:rPr>
+      </w:pPr>
+      <w:r>
+        <w:rPr>
+          <w:rFonts w:cstheme="minorHAnsi"/>
+          <w:b/>
+          <w:color w:val="000000"/>
+          <w:sz w:val="24"/>
+          <w:szCs w:val="24"/>
+        </w:rPr>
+        <w:t>-Többalakúság (</w:t>
+      </w:r>
+      <w:proofErr w:type="spellStart"/>
+      <w:r>
+        <w:rPr>
+          <w:rFonts w:cstheme="minorHAnsi"/>
+          <w:b/>
+          <w:color w:val="000000"/>
+          <w:sz w:val="24"/>
+          <w:szCs w:val="24"/>
         </w:rPr>
         <w:t>Polymorphism</w:t>
       </w:r>
       <w:proofErr w:type="spellEnd"/>
-      <w:r>
-        <w:rPr>
-          <w:b/>
-          <w:color w:val="000000"/>
-        </w:rPr>
-        <w:t xml:space="preserve">) : </w:t>
-      </w:r>
-      <w:r>
-        <w:rPr>
-          <w:color w:val="000000"/>
-        </w:rPr>
-        <w:t>A tervezési minták szinte mindegyike ezen alapszik , maga a többalakúság az örökl</w:t>
-      </w:r>
-      <w:r>
-        <w:rPr>
-          <w:color w:val="000000"/>
-        </w:rPr>
-        <w:t>ő</w:t>
-      </w:r>
-      <w:r>
-        <w:rPr>
-          <w:color w:val="000000"/>
-        </w:rPr>
-        <w:t xml:space="preserve">dés következménye. Mivel a gyermek </w:t>
-      </w:r>
-      <w:proofErr w:type="spellStart"/>
-      <w:r>
-        <w:rPr>
-          <w:color w:val="000000"/>
+      <w:proofErr w:type="gramStart"/>
+      <w:r>
+        <w:rPr>
+          <w:rFonts w:cstheme="minorHAnsi"/>
+          <w:b/>
+          <w:color w:val="000000"/>
+          <w:sz w:val="24"/>
+          <w:szCs w:val="24"/>
+        </w:rPr>
+        <w:t>) :</w:t>
+      </w:r>
+      <w:proofErr w:type="gramEnd"/>
+      <w:r>
+        <w:rPr>
+          <w:rFonts w:cstheme="minorHAnsi"/>
+          <w:b/>
+          <w:color w:val="000000"/>
+          <w:sz w:val="24"/>
+          <w:szCs w:val="24"/>
+        </w:rPr>
+        <w:t xml:space="preserve"> </w:t>
+      </w:r>
+      <w:r>
+        <w:rPr>
+          <w:rFonts w:cstheme="minorHAnsi"/>
+          <w:color w:val="000000"/>
+          <w:sz w:val="24"/>
+          <w:szCs w:val="24"/>
+        </w:rPr>
+        <w:t xml:space="preserve">A tervezési minták szinte mindegyike ezen alapszik , maga a többalakúság az öröklődés következménye. Mivel a gyermek </w:t>
+      </w:r>
+      <w:proofErr w:type="spellStart"/>
+      <w:r>
+        <w:rPr>
+          <w:rFonts w:cstheme="minorHAnsi"/>
+          <w:color w:val="000000"/>
+          <w:sz w:val="24"/>
+          <w:szCs w:val="24"/>
         </w:rPr>
         <w:t>örökli</w:t>
       </w:r>
       <w:proofErr w:type="spellEnd"/>
       <w:r>
         <w:rPr>
-          <w:color w:val="000000"/>
-        </w:rPr>
-        <w:t xml:space="preserve"> az ős felületét igy megkapja azok típus</w:t>
-      </w:r>
-      <w:r>
-        <w:rPr>
-          <w:color w:val="000000"/>
-        </w:rPr>
-        <w:t>ait</w:t>
-      </w:r>
-      <w:r>
-        <w:rPr>
-          <w:color w:val="000000"/>
-        </w:rPr>
-        <w:t xml:space="preserve"> is, igy az objektum több alakban is használható</w:t>
-      </w:r>
-    </w:p>
-    <w:p>
-      <w:pPr>
-        <w:rPr>
-          <w:color w:val="000000"/>
+          <w:rFonts w:cstheme="minorHAnsi"/>
+          <w:color w:val="000000"/>
+          <w:sz w:val="24"/>
+          <w:szCs w:val="24"/>
+        </w:rPr>
+        <w:t xml:space="preserve"> az ős felületét igy megkapja azok típusait is, igy az objektum több alakban is használható</w:t>
+      </w:r>
+    </w:p>
+    <w:p>
+      <w:pPr>
+        <w:rPr>
+          <w:rFonts w:cstheme="minorHAnsi"/>
+          <w:color w:val="000000"/>
+          <w:sz w:val="24"/>
+          <w:szCs w:val="24"/>
         </w:rPr>
       </w:pPr>
     </w:p>
     <w:p>
       <w:pPr>
         <w:pStyle w:val="Cmsor1"/>
-      </w:pPr>
-      <w:r>
+        <w:rPr>
+          <w:rFonts w:asciiTheme="minorHAnsi" w:hAnsiTheme="minorHAnsi" w:cstheme="minorHAnsi"/>
+          <w:sz w:val="24"/>
+          <w:szCs w:val="24"/>
+        </w:rPr>
+      </w:pPr>
+      <w:r>
+        <w:rPr>
+          <w:rFonts w:asciiTheme="minorHAnsi" w:hAnsiTheme="minorHAnsi" w:cstheme="minorHAnsi"/>
+          <w:sz w:val="24"/>
+          <w:szCs w:val="24"/>
+        </w:rPr>
         <w:t>Felhasznált tervezési minták:</w:t>
       </w:r>
     </w:p>
     <w:p>
       <w:pPr>
         <w:rPr>
-          <w:color w:val="000000"/>
-        </w:rPr>
-      </w:pPr>
-      <w:proofErr w:type="spellStart"/>
-      <w:r>
-        <w:rPr>
+          <w:rFonts w:cstheme="minorHAnsi"/>
+          <w:color w:val="000000"/>
+          <w:sz w:val="24"/>
+          <w:szCs w:val="24"/>
+        </w:rPr>
+      </w:pPr>
+      <w:proofErr w:type="spellStart"/>
+      <w:r>
+        <w:rPr>
+          <w:rFonts w:cstheme="minorHAnsi"/>
           <w:b/>
           <w:bCs/>
           <w:color w:val="000000"/>
+          <w:sz w:val="24"/>
+          <w:szCs w:val="24"/>
         </w:rPr>
         <w:t>Singleton</w:t>
       </w:r>
       <w:proofErr w:type="spellEnd"/>
       <w:r>
         <w:rPr>
+          <w:rFonts w:cstheme="minorHAnsi"/>
           <w:b/>
           <w:bCs/>
           <w:color w:val="000000"/>
+          <w:sz w:val="24"/>
+          <w:szCs w:val="24"/>
         </w:rPr>
         <w:t xml:space="preserve">: </w:t>
       </w:r>
       <w:r>
         <w:rPr>
-          <w:color w:val="000000"/>
+          <w:rFonts w:cstheme="minorHAnsi"/>
+          <w:color w:val="000000"/>
+          <w:sz w:val="24"/>
+          <w:szCs w:val="24"/>
         </w:rPr>
         <w:t xml:space="preserve">Olyan osztályok, amelyeket csak egyszer van szükségünk </w:t>
       </w:r>
       <w:proofErr w:type="spellStart"/>
       <w:r>
         <w:rPr>
-          <w:color w:val="000000"/>
+          <w:rFonts w:cstheme="minorHAnsi"/>
+          <w:color w:val="000000"/>
+          <w:sz w:val="24"/>
+          <w:szCs w:val="24"/>
         </w:rPr>
         <w:t>példányosítani</w:t>
       </w:r>
       <w:proofErr w:type="spellEnd"/>
       <w:r>
         <w:rPr>
-          <w:color w:val="000000"/>
+          <w:rFonts w:cstheme="minorHAnsi"/>
+          <w:color w:val="000000"/>
+          <w:sz w:val="24"/>
+          <w:szCs w:val="24"/>
         </w:rPr>
         <w:t xml:space="preserve"> mert csak a metódusokra van belőlük szükség.</w:t>
       </w:r>
       <w:r>
         <w:rPr>
-          <w:color w:val="000000"/>
+          <w:rFonts w:cstheme="minorHAnsi"/>
+          <w:color w:val="000000"/>
+          <w:sz w:val="24"/>
+          <w:szCs w:val="24"/>
         </w:rPr>
         <w:t xml:space="preserve"> Nem hozható belőlük létre új példány</w:t>
       </w:r>
       <w:r>
         <w:rPr>
-          <w:color w:val="000000"/>
+          <w:rFonts w:cstheme="minorHAnsi"/>
+          <w:color w:val="000000"/>
+          <w:sz w:val="24"/>
+          <w:szCs w:val="24"/>
         </w:rPr>
         <w:t xml:space="preserve"> PL: különböző </w:t>
       </w:r>
       <w:proofErr w:type="spellStart"/>
       <w:r>
         <w:rPr>
-          <w:color w:val="000000"/>
+          <w:rFonts w:cstheme="minorHAnsi"/>
+          <w:color w:val="000000"/>
+          <w:sz w:val="24"/>
+          <w:szCs w:val="24"/>
         </w:rPr>
         <w:t>storagek</w:t>
       </w:r>
       <w:proofErr w:type="spellEnd"/>
       <w:r>
         <w:rPr>
-          <w:color w:val="000000"/>
+          <w:rFonts w:cstheme="minorHAnsi"/>
+          <w:color w:val="000000"/>
+          <w:sz w:val="24"/>
+          <w:szCs w:val="24"/>
         </w:rPr>
         <w:t xml:space="preserve"> vagy </w:t>
       </w:r>
       <w:proofErr w:type="spellStart"/>
       <w:r>
         <w:rPr>
-          <w:color w:val="000000"/>
+          <w:rFonts w:cstheme="minorHAnsi"/>
+          <w:color w:val="000000"/>
+          <w:sz w:val="24"/>
+          <w:szCs w:val="24"/>
         </w:rPr>
         <w:t>factoryk</w:t>
       </w:r>
       <w:proofErr w:type="spellEnd"/>
       <w:r>
         <w:rPr>
-          <w:color w:val="000000"/>
+          <w:rFonts w:cstheme="minorHAnsi"/>
+          <w:color w:val="000000"/>
+          <w:sz w:val="24"/>
+          <w:szCs w:val="24"/>
         </w:rPr>
         <w:t>.</w:t>
       </w:r>
       <w:r>
         <w:rPr>
-          <w:color w:val="000000"/>
-        </w:rPr>
-        <w:t xml:space="preserve"> Kiegészítés : többszálú alkalmazás esetén le kell védeni a </w:t>
-      </w:r>
-      <w:proofErr w:type="spellStart"/>
-      <w:r>
-        <w:rPr>
-          <w:color w:val="000000"/>
+          <w:rFonts w:cstheme="minorHAnsi"/>
+          <w:color w:val="000000"/>
+          <w:sz w:val="24"/>
+          <w:szCs w:val="24"/>
+        </w:rPr>
+        <w:t xml:space="preserve"> </w:t>
+      </w:r>
+      <w:proofErr w:type="gramStart"/>
+      <w:r>
+        <w:rPr>
+          <w:rFonts w:cstheme="minorHAnsi"/>
+          <w:color w:val="000000"/>
+          <w:sz w:val="24"/>
+          <w:szCs w:val="24"/>
+        </w:rPr>
+        <w:t>Kiegészítés :</w:t>
+      </w:r>
+      <w:proofErr w:type="gramEnd"/>
+      <w:r>
+        <w:rPr>
+          <w:rFonts w:cstheme="minorHAnsi"/>
+          <w:color w:val="000000"/>
+          <w:sz w:val="24"/>
+          <w:szCs w:val="24"/>
+        </w:rPr>
+        <w:t xml:space="preserve"> többszálú alkalmazás esetén le kell védeni a </w:t>
+      </w:r>
+      <w:proofErr w:type="spellStart"/>
+      <w:r>
+        <w:rPr>
+          <w:rFonts w:cstheme="minorHAnsi"/>
+          <w:color w:val="000000"/>
+          <w:sz w:val="24"/>
+          <w:szCs w:val="24"/>
         </w:rPr>
         <w:t>péndányosítást</w:t>
       </w:r>
       <w:proofErr w:type="spellEnd"/>
       <w:r>
         <w:rPr>
-          <w:color w:val="000000"/>
+          <w:rFonts w:cstheme="minorHAnsi"/>
+          <w:color w:val="000000"/>
+          <w:sz w:val="24"/>
+          <w:szCs w:val="24"/>
         </w:rPr>
         <w:t xml:space="preserve">. </w:t>
       </w:r>
@@ -732,12 +1189,18 @@
     <w:p>
       <w:pPr>
         <w:rPr>
-          <w:color w:val="000000"/>
-        </w:rPr>
-      </w:pPr>
-      <w:r>
-        <w:rPr>
-          <w:color w:val="000000"/>
+          <w:rFonts w:cstheme="minorHAnsi"/>
+          <w:color w:val="000000"/>
+          <w:sz w:val="24"/>
+          <w:szCs w:val="24"/>
+        </w:rPr>
+      </w:pPr>
+      <w:r>
+        <w:rPr>
+          <w:rFonts w:cstheme="minorHAnsi"/>
+          <w:color w:val="000000"/>
+          <w:sz w:val="24"/>
+          <w:szCs w:val="24"/>
         </w:rPr>
         <w:br w:type="page"/>
       </w:r>
@@ -746,25 +1209,33 @@
       <w:pPr>
         <w:rPr>
           <w:color w:val="2F5496" w:themeColor="accent1" w:themeShade="BF"/>
-          <w:sz w:val="32"/>
-          <w:szCs w:val="32"/>
+          <w:sz w:val="36"/>
+          <w:szCs w:val="36"/>
         </w:rPr>
       </w:pPr>
       <w:r>
         <w:rPr>
           <w:color w:val="2F5496" w:themeColor="accent1" w:themeShade="BF"/>
-          <w:sz w:val="32"/>
-          <w:szCs w:val="32"/>
+          <w:sz w:val="36"/>
+          <w:szCs w:val="36"/>
         </w:rPr>
         <w:lastRenderedPageBreak/>
         <w:t>Felhasznált viselkedési minta:</w:t>
       </w:r>
     </w:p>
     <w:p>
+      <w:pPr>
+        <w:rPr>
+          <w:sz w:val="24"/>
+          <w:szCs w:val="24"/>
+        </w:rPr>
+      </w:pPr>
       <w:r>
         <w:rPr>
           <w:b/>
           <w:bCs/>
+          <w:sz w:val="24"/>
+          <w:szCs w:val="24"/>
         </w:rPr>
         <w:t>Megfigyelő-</w:t>
       </w:r>
@@ -773,6 +1244,8 @@
         <w:rPr>
           <w:b/>
           <w:bCs/>
+          <w:sz w:val="24"/>
+          <w:szCs w:val="24"/>
         </w:rPr>
         <w:t>Observer</w:t>
       </w:r>
@@ -781,72 +1254,149 @@
         <w:rPr>
           <w:b/>
           <w:bCs/>
+          <w:sz w:val="24"/>
+          <w:szCs w:val="24"/>
         </w:rPr>
         <w:t xml:space="preserve">: </w:t>
       </w:r>
       <w:r>
+        <w:rPr>
+          <w:sz w:val="24"/>
+          <w:szCs w:val="24"/>
+        </w:rPr>
         <w:t xml:space="preserve">Az </w:t>
       </w:r>
       <w:proofErr w:type="spellStart"/>
       <w:r>
+        <w:rPr>
+          <w:sz w:val="24"/>
+          <w:szCs w:val="24"/>
+        </w:rPr>
         <w:t>observer</w:t>
       </w:r>
       <w:proofErr w:type="spellEnd"/>
       <w:r>
+        <w:rPr>
+          <w:sz w:val="24"/>
+          <w:szCs w:val="24"/>
+        </w:rPr>
         <w:t xml:space="preserve"> egy olyan viselkedési minta, amely az egy-több kapcsol létrehozására alkalmas objektumok között. Ha az egyik objektumot megváltoztatjuk, az </w:t>
       </w:r>
       <w:proofErr w:type="spellStart"/>
       <w:r>
+        <w:rPr>
+          <w:sz w:val="24"/>
+          <w:szCs w:val="24"/>
+        </w:rPr>
         <w:t>observer</w:t>
       </w:r>
       <w:proofErr w:type="spellEnd"/>
       <w:r>
+        <w:rPr>
+          <w:sz w:val="24"/>
+          <w:szCs w:val="24"/>
+        </w:rPr>
         <w:t xml:space="preserve"> értesítést ad a tőle függő objektumoknak, és automatikusan frissíti őket.</w:t>
       </w:r>
     </w:p>
     <w:p>
-      <w:r>
+      <w:pPr>
+        <w:rPr>
+          <w:sz w:val="24"/>
+          <w:szCs w:val="24"/>
+        </w:rPr>
+      </w:pPr>
+      <w:r>
+        <w:rPr>
+          <w:sz w:val="24"/>
+          <w:szCs w:val="24"/>
+        </w:rPr>
         <w:t>Egy olyan minta, amely az objektum (</w:t>
       </w:r>
       <w:proofErr w:type="spellStart"/>
       <w:r>
+        <w:rPr>
+          <w:sz w:val="24"/>
+          <w:szCs w:val="24"/>
+        </w:rPr>
         <w:t>Subject</w:t>
       </w:r>
       <w:proofErr w:type="spellEnd"/>
       <w:r>
+        <w:rPr>
+          <w:sz w:val="24"/>
+          <w:szCs w:val="24"/>
+        </w:rPr>
         <w:t xml:space="preserve">) </w:t>
       </w:r>
       <w:proofErr w:type="spellStart"/>
       <w:r>
+        <w:rPr>
+          <w:sz w:val="24"/>
+          <w:szCs w:val="24"/>
+        </w:rPr>
         <w:t>fenntartottainak</w:t>
       </w:r>
       <w:proofErr w:type="spellEnd"/>
       <w:r>
+        <w:rPr>
+          <w:sz w:val="24"/>
+          <w:szCs w:val="24"/>
+        </w:rPr>
         <w:t xml:space="preserve"> listáját (</w:t>
       </w:r>
       <w:proofErr w:type="spellStart"/>
       <w:r>
+        <w:rPr>
+          <w:sz w:val="24"/>
+          <w:szCs w:val="24"/>
+        </w:rPr>
         <w:t>Observer</w:t>
       </w:r>
       <w:proofErr w:type="spellEnd"/>
       <w:r>
+        <w:rPr>
+          <w:sz w:val="24"/>
+          <w:szCs w:val="24"/>
+        </w:rPr>
         <w:t>) tárolja, és egy metódus meghívásával automatikusan értesíti őket, ha egy állapot megváltozik.</w:t>
       </w:r>
     </w:p>
     <w:p>
-      <w:r>
-        <w:t>Célja egy Modell-Nézet-Vezérlő, vagy röviden MVC.</w:t>
-      </w:r>
-    </w:p>
-    <w:p>
-      <w:pPr>
-        <w:rPr>
-          <w:sz w:val="24"/>
-          <w:szCs w:val="24"/>
-        </w:rPr>
-      </w:pPr>
-      <w:r>
-        <w:rPr>
+      <w:pPr>
+        <w:rPr>
+          <w:sz w:val="24"/>
+          <w:szCs w:val="24"/>
+        </w:rPr>
+      </w:pPr>
+      <w:r>
+        <w:rPr>
+          <w:sz w:val="24"/>
+          <w:szCs w:val="24"/>
+        </w:rPr>
+        <w:t>Célja egy Modell-Nézet-Vezérlő, vagy röviden MVC</w:t>
+      </w:r>
+      <w:r>
+        <w:rPr>
+          <w:sz w:val="24"/>
+          <w:szCs w:val="24"/>
+        </w:rPr>
+        <w:t xml:space="preserve"> létrehozása.</w:t>
+      </w:r>
+    </w:p>
+    <w:p>
+      <w:pPr>
+        <w:rPr>
+          <w:b/>
+          <w:bCs/>
+          <w:sz w:val="24"/>
+          <w:szCs w:val="24"/>
+        </w:rPr>
+      </w:pPr>
+      <w:r>
+        <w:rPr>
+          <w:b/>
+          <w:bCs/>
           <w:sz w:val="24"/>
           <w:szCs w:val="24"/>
         </w:rPr>
@@ -858,14 +1408,20 @@
         <w:pStyle w:val="Listaszerbekezds"/>
         <w:numPr>
           <w:ilvl w:val="0"/>
-          <w:numId w:val="1"/>
+          <w:numId w:val="5"/>
         </w:numPr>
+        <w:rPr>
+          <w:sz w:val="24"/>
+          <w:szCs w:val="24"/>
+        </w:rPr>
       </w:pPr>
       <w:proofErr w:type="spellStart"/>
       <w:r>
         <w:rPr>
           <w:b/>
           <w:bCs/>
+          <w:sz w:val="24"/>
+          <w:szCs w:val="24"/>
         </w:rPr>
         <w:t>Subject</w:t>
       </w:r>
@@ -874,10 +1430,16 @@
         <w:rPr>
           <w:b/>
           <w:bCs/>
+          <w:sz w:val="24"/>
+          <w:szCs w:val="24"/>
         </w:rPr>
         <w:t>:</w:t>
       </w:r>
       <w:r>
+        <w:rPr>
+          <w:sz w:val="24"/>
+          <w:szCs w:val="24"/>
+        </w:rPr>
         <w:t xml:space="preserve"> Interfészt biztosít a Megfigyelő objektumok csatolására és leválasztására.</w:t>
       </w:r>
     </w:p>
@@ -886,14 +1448,20 @@
         <w:pStyle w:val="Listaszerbekezds"/>
         <w:numPr>
           <w:ilvl w:val="0"/>
-          <w:numId w:val="1"/>
+          <w:numId w:val="5"/>
         </w:numPr>
+        <w:rPr>
+          <w:sz w:val="24"/>
+          <w:szCs w:val="24"/>
+        </w:rPr>
       </w:pPr>
       <w:proofErr w:type="spellStart"/>
       <w:r>
         <w:rPr>
           <w:b/>
           <w:bCs/>
+          <w:sz w:val="24"/>
+          <w:szCs w:val="24"/>
         </w:rPr>
         <w:t>Observer</w:t>
       </w:r>
@@ -902,10 +1470,16 @@
         <w:rPr>
           <w:b/>
           <w:bCs/>
+          <w:sz w:val="24"/>
+          <w:szCs w:val="24"/>
         </w:rPr>
         <w:t>:</w:t>
       </w:r>
       <w:r>
+        <w:rPr>
+          <w:sz w:val="24"/>
+          <w:szCs w:val="24"/>
+        </w:rPr>
         <w:t xml:space="preserve"> Frissítő interfész az értesítendő objektum/ok számára (update művelet).</w:t>
       </w:r>
     </w:p>
@@ -914,14 +1488,20 @@
         <w:pStyle w:val="Listaszerbekezds"/>
         <w:numPr>
           <w:ilvl w:val="0"/>
-          <w:numId w:val="1"/>
+          <w:numId w:val="5"/>
         </w:numPr>
+        <w:rPr>
+          <w:sz w:val="24"/>
+          <w:szCs w:val="24"/>
+        </w:rPr>
       </w:pPr>
       <w:proofErr w:type="spellStart"/>
       <w:r>
         <w:rPr>
           <w:b/>
           <w:bCs/>
+          <w:sz w:val="24"/>
+          <w:szCs w:val="24"/>
         </w:rPr>
         <w:t>ConcreteSubject</w:t>
       </w:r>
@@ -930,38 +1510,64 @@
         <w:rPr>
           <w:b/>
           <w:bCs/>
+          <w:sz w:val="24"/>
+          <w:szCs w:val="24"/>
         </w:rPr>
         <w:t>:</w:t>
       </w:r>
       <w:r>
+        <w:rPr>
+          <w:sz w:val="24"/>
+          <w:szCs w:val="24"/>
+        </w:rPr>
         <w:t xml:space="preserve"> A </w:t>
       </w:r>
       <w:proofErr w:type="spellStart"/>
       <w:r>
+        <w:rPr>
+          <w:sz w:val="24"/>
+          <w:szCs w:val="24"/>
+        </w:rPr>
         <w:t>ConcreteSubject</w:t>
       </w:r>
       <w:proofErr w:type="spellEnd"/>
       <w:r>
+        <w:rPr>
+          <w:sz w:val="24"/>
+          <w:szCs w:val="24"/>
+        </w:rPr>
         <w:t xml:space="preserve"> érdekes állapotokat tárol az </w:t>
       </w:r>
       <w:proofErr w:type="spellStart"/>
       <w:r>
+        <w:rPr>
+          <w:sz w:val="24"/>
+          <w:szCs w:val="24"/>
+        </w:rPr>
         <w:t>Observer</w:t>
       </w:r>
       <w:proofErr w:type="spellEnd"/>
       <w:r>
+        <w:rPr>
+          <w:sz w:val="24"/>
+          <w:szCs w:val="24"/>
+        </w:rPr>
         <w:t xml:space="preserve"> számára, és saját állapotváltozásairól értesíti őket.</w:t>
       </w:r>
     </w:p>
     <w:p>
       <w:pPr>
         <w:rPr>
-          <w:sz w:val="24"/>
-          <w:szCs w:val="24"/>
-        </w:rPr>
-      </w:pPr>
-      <w:r>
-        <w:rPr>
+          <w:b/>
+          <w:bCs/>
+          <w:sz w:val="24"/>
+          <w:szCs w:val="24"/>
+        </w:rPr>
+      </w:pPr>
+      <w:r>
+        <w:rPr>
+          <w:b/>
+          <w:bCs/>
           <w:sz w:val="24"/>
           <w:szCs w:val="24"/>
         </w:rPr>
@@ -1021,6 +1627,272 @@
     <w:p>
       <w:pPr>
         <w:rPr>
+          <w:sz w:val="24"/>
+          <w:szCs w:val="24"/>
+        </w:rPr>
+      </w:pPr>
+      <w:r>
+        <w:rPr>
+          <w:b/>
+          <w:bCs/>
+          <w:sz w:val="24"/>
+          <w:szCs w:val="24"/>
+        </w:rPr>
+        <w:t>Saját megol</w:t>
+      </w:r>
+      <w:r>
+        <w:rPr>
+          <w:b/>
+          <w:bCs/>
+          <w:sz w:val="24"/>
+          <w:szCs w:val="24"/>
+        </w:rPr>
+        <w:t>d</w:t>
+      </w:r>
+      <w:r>
+        <w:rPr>
+          <w:b/>
+          <w:bCs/>
+          <w:sz w:val="24"/>
+          <w:szCs w:val="24"/>
+        </w:rPr>
+        <w:t>ás:</w:t>
+      </w:r>
+      <w:r>
+        <w:rPr>
+          <w:b/>
+          <w:bCs/>
+          <w:sz w:val="24"/>
+          <w:szCs w:val="24"/>
+        </w:rPr>
+        <w:t xml:space="preserve"> </w:t>
+      </w:r>
+      <w:r>
+        <w:rPr>
+          <w:sz w:val="24"/>
+          <w:szCs w:val="24"/>
+        </w:rPr>
+        <w:t xml:space="preserve">A mi esetünkben az </w:t>
+      </w:r>
+      <w:proofErr w:type="spellStart"/>
+      <w:r>
+        <w:rPr>
+          <w:sz w:val="24"/>
+          <w:szCs w:val="24"/>
+        </w:rPr>
+        <w:t>ISubject</w:t>
+      </w:r>
+      <w:proofErr w:type="spellEnd"/>
+      <w:r>
+        <w:rPr>
+          <w:sz w:val="24"/>
+          <w:szCs w:val="24"/>
+        </w:rPr>
+        <w:t xml:space="preserve"> lehetőséget</w:t>
+      </w:r>
+      <w:r>
+        <w:rPr>
+          <w:sz w:val="24"/>
+          <w:szCs w:val="24"/>
+        </w:rPr>
+        <w:t xml:space="preserve"> biztosít</w:t>
+      </w:r>
+      <w:r>
+        <w:rPr>
+          <w:sz w:val="24"/>
+          <w:szCs w:val="24"/>
+        </w:rPr>
+        <w:t xml:space="preserve"> csatolásra, illetve leválasztásra</w:t>
+      </w:r>
+      <w:r>
+        <w:rPr>
+          <w:sz w:val="24"/>
+          <w:szCs w:val="24"/>
+        </w:rPr>
+        <w:t xml:space="preserve"> a megfigyelő objektumok számára, azaz </w:t>
+      </w:r>
+      <w:proofErr w:type="spellStart"/>
+      <w:r>
+        <w:rPr>
+          <w:sz w:val="24"/>
+          <w:szCs w:val="24"/>
+        </w:rPr>
+        <w:t>member</w:t>
+      </w:r>
+      <w:proofErr w:type="spellEnd"/>
+      <w:r>
+        <w:rPr>
+          <w:sz w:val="24"/>
+          <w:szCs w:val="24"/>
+        </w:rPr>
+        <w:t>-</w:t>
+      </w:r>
+      <w:r>
+        <w:rPr>
+          <w:sz w:val="24"/>
+          <w:szCs w:val="24"/>
+        </w:rPr>
+        <w:t>ek számára</w:t>
+      </w:r>
+      <w:r>
+        <w:rPr>
+          <w:sz w:val="24"/>
+          <w:szCs w:val="24"/>
+        </w:rPr>
+        <w:t xml:space="preserve">. </w:t>
+      </w:r>
+      <w:r>
+        <w:rPr>
+          <w:sz w:val="24"/>
+          <w:szCs w:val="24"/>
+        </w:rPr>
+        <w:t xml:space="preserve">Konkrét tárgyunk a </w:t>
+      </w:r>
+      <w:proofErr w:type="spellStart"/>
+      <w:r>
+        <w:rPr>
+          <w:sz w:val="24"/>
+          <w:szCs w:val="24"/>
+        </w:rPr>
+        <w:t>WishList</w:t>
+      </w:r>
+      <w:proofErr w:type="spellEnd"/>
+      <w:r>
+        <w:rPr>
+          <w:sz w:val="24"/>
+          <w:szCs w:val="24"/>
+        </w:rPr>
+        <w:t xml:space="preserve">, egy lista, ami tárolja az adott </w:t>
+      </w:r>
+      <w:proofErr w:type="spellStart"/>
+      <w:r>
+        <w:rPr>
+          <w:sz w:val="24"/>
+          <w:szCs w:val="24"/>
+        </w:rPr>
+        <w:t>member</w:t>
+      </w:r>
+      <w:proofErr w:type="spellEnd"/>
+      <w:r>
+        <w:rPr>
+          <w:sz w:val="24"/>
+          <w:szCs w:val="24"/>
+        </w:rPr>
+        <w:t>-</w:t>
+      </w:r>
+      <w:r>
+        <w:rPr>
+          <w:sz w:val="24"/>
+          <w:szCs w:val="24"/>
+        </w:rPr>
+        <w:t xml:space="preserve">t, illetve egy </w:t>
+      </w:r>
+      <w:proofErr w:type="spellStart"/>
+      <w:r>
+        <w:rPr>
+          <w:sz w:val="24"/>
+          <w:szCs w:val="24"/>
+        </w:rPr>
+        <w:t>item-et</w:t>
+      </w:r>
+      <w:proofErr w:type="spellEnd"/>
+      <w:r>
+        <w:rPr>
+          <w:sz w:val="24"/>
+          <w:szCs w:val="24"/>
+        </w:rPr>
+        <w:t xml:space="preserve">, ami éppen nincs raktáron. Ha az </w:t>
+      </w:r>
+      <w:proofErr w:type="spellStart"/>
+      <w:r>
+        <w:rPr>
+          <w:sz w:val="24"/>
+          <w:szCs w:val="24"/>
+        </w:rPr>
+        <w:t>admin</w:t>
+      </w:r>
+      <w:proofErr w:type="spellEnd"/>
+      <w:r>
+        <w:rPr>
+          <w:sz w:val="24"/>
+          <w:szCs w:val="24"/>
+        </w:rPr>
+        <w:t xml:space="preserve"> feltölti a raktárt az adott </w:t>
+      </w:r>
+      <w:proofErr w:type="spellStart"/>
+      <w:r>
+        <w:rPr>
+          <w:sz w:val="24"/>
+          <w:szCs w:val="24"/>
+        </w:rPr>
+        <w:t>item</w:t>
+      </w:r>
+      <w:proofErr w:type="spellEnd"/>
+      <w:r>
+        <w:rPr>
+          <w:sz w:val="24"/>
+          <w:szCs w:val="24"/>
+        </w:rPr>
+        <w:t>-el, akkor a feltöltést követően</w:t>
+      </w:r>
+      <w:r>
+        <w:rPr>
+          <w:sz w:val="24"/>
+          <w:szCs w:val="24"/>
+        </w:rPr>
+        <w:t xml:space="preserve"> </w:t>
+      </w:r>
+      <w:r>
+        <w:rPr>
+          <w:sz w:val="24"/>
+          <w:szCs w:val="24"/>
+        </w:rPr>
+        <w:t>a</w:t>
+      </w:r>
+      <w:r>
+        <w:rPr>
+          <w:sz w:val="24"/>
+          <w:szCs w:val="24"/>
+        </w:rPr>
+        <w:t xml:space="preserve">z adott </w:t>
+      </w:r>
+      <w:proofErr w:type="spellStart"/>
+      <w:r>
+        <w:rPr>
+          <w:sz w:val="24"/>
+          <w:szCs w:val="24"/>
+        </w:rPr>
+        <w:t>member</w:t>
+      </w:r>
+      <w:proofErr w:type="spellEnd"/>
+      <w:r>
+        <w:rPr>
+          <w:sz w:val="24"/>
+          <w:szCs w:val="24"/>
+        </w:rPr>
+        <w:t xml:space="preserve"> értesítést kap a frissítésről.</w:t>
+      </w:r>
+      <w:r>
+        <w:rPr>
+          <w:sz w:val="24"/>
+          <w:szCs w:val="24"/>
+        </w:rPr>
+        <w:t xml:space="preserve"> </w:t>
+      </w:r>
+    </w:p>
+    <w:p>
+      <w:pPr>
+        <w:rPr>
+          <w:b/>
+          <w:bCs/>
+          <w:sz w:val="24"/>
+          <w:szCs w:val="24"/>
+        </w:rPr>
+      </w:pPr>
+    </w:p>
+    <w:p>
+      <w:pPr>
+        <w:rPr>
           <w:color w:val="000000"/>
         </w:rPr>
       </w:pPr>
@@ -1064,47 +1936,7 @@
           <w:sz w:val="24"/>
           <w:szCs w:val="24"/>
         </w:rPr>
-        <w:t>D</w:t>
-      </w:r>
-      <w:r>
-        <w:rPr>
-          <w:rFonts w:cstheme="minorHAnsi"/>
-          <w:sz w:val="24"/>
-          <w:szCs w:val="24"/>
-        </w:rPr>
-        <w:t>í</w:t>
-      </w:r>
-      <w:r>
-        <w:rPr>
-          <w:rFonts w:cstheme="minorHAnsi"/>
-          <w:sz w:val="24"/>
-          <w:szCs w:val="24"/>
-        </w:rPr>
-        <w:t>sz</w:t>
-      </w:r>
-      <w:r>
-        <w:rPr>
-          <w:rFonts w:cstheme="minorHAnsi"/>
-          <w:sz w:val="24"/>
-          <w:szCs w:val="24"/>
-        </w:rPr>
-        <w:t>í</w:t>
-      </w:r>
-      <w:r>
-        <w:rPr>
-          <w:rFonts w:cstheme="minorHAnsi"/>
-          <w:sz w:val="24"/>
-          <w:szCs w:val="24"/>
-        </w:rPr>
-        <w:t xml:space="preserve">tő/Dekorátor Tervezési Minta: </w:t>
-      </w:r>
-      <w:r>
-        <w:rPr>
-          <w:rFonts w:cstheme="minorHAnsi"/>
-          <w:sz w:val="24"/>
-          <w:szCs w:val="24"/>
-        </w:rPr>
-        <w:t>A dekorátor tervezési minta megengedi nekünk, hogy dinamikusan adjunk új funkcionalitásokat egy már létező objektumhoz, anélkül, hogy annak struktúráját módosítanánk. Ez a tervezési minta, mint „csomagoló” fog viselkedni a már létező osztályunknak.</w:t>
+        <w:t>Díszítő/Dekorátor Tervezési Minta: A dekorátor tervezési minta megengedi nekünk, hogy dinamikusan adjunk új funkcionalitásokat egy már létező objektumhoz, anélkül, hogy annak struktúráját módosítanánk. Ez a tervezési minta, mint „csomagoló” fog viselkedni a már létező osztályunknak.</w:t>
       </w:r>
     </w:p>
     <w:p>
@@ -1208,23 +2040,7 @@
           <w:sz w:val="24"/>
           <w:szCs w:val="24"/>
         </w:rPr>
-        <w:t>Jó alternat</w:t>
-      </w:r>
-      <w:r>
-        <w:rPr>
-          <w:rFonts w:cstheme="minorHAnsi"/>
-          <w:sz w:val="24"/>
-          <w:szCs w:val="24"/>
-        </w:rPr>
-        <w:t>í</w:t>
-      </w:r>
-      <w:r>
-        <w:rPr>
-          <w:rFonts w:cstheme="minorHAnsi"/>
-          <w:sz w:val="24"/>
-          <w:szCs w:val="24"/>
-        </w:rPr>
-        <w:t>va az alosztályokra</w:t>
+        <w:t>Jó alternatíva az alosztályokra</w:t>
       </w:r>
     </w:p>
     <w:p>
@@ -1592,63 +2408,15 @@
           <w:sz w:val="24"/>
           <w:szCs w:val="24"/>
         </w:rPr>
-        <w:t>Esetünkben a felhasználóinkat d</w:t>
-      </w:r>
-      <w:r>
-        <w:rPr>
-          <w:rFonts w:cstheme="minorHAnsi"/>
-          <w:sz w:val="24"/>
-          <w:szCs w:val="24"/>
-        </w:rPr>
-        <w:t>í</w:t>
-      </w:r>
-      <w:r>
-        <w:rPr>
-          <w:rFonts w:cstheme="minorHAnsi"/>
-          <w:sz w:val="24"/>
-          <w:szCs w:val="24"/>
-        </w:rPr>
-        <w:t>sz</w:t>
-      </w:r>
-      <w:r>
-        <w:rPr>
-          <w:rFonts w:cstheme="minorHAnsi"/>
-          <w:sz w:val="24"/>
-          <w:szCs w:val="24"/>
-        </w:rPr>
-        <w:t>í</w:t>
-      </w:r>
-      <w:r>
-        <w:rPr>
-          <w:rFonts w:cstheme="minorHAnsi"/>
-          <w:sz w:val="24"/>
-          <w:szCs w:val="24"/>
-        </w:rPr>
-        <w:t xml:space="preserve">tjük fel különböző operációs jogokkal. Kezdetben nem rendelkeznek semmilyen joggal, kizárólag a </w:t>
-      </w:r>
-      <w:r>
-        <w:rPr>
-          <w:rFonts w:cstheme="minorHAnsi"/>
-          <w:sz w:val="24"/>
-          <w:szCs w:val="24"/>
-        </w:rPr>
-        <w:t>regisztrációhoz szükséges mezőkkel. Majd dekoráljuk a k</w:t>
-      </w:r>
-      <w:r>
-        <w:rPr>
-          <w:rFonts w:cstheme="minorHAnsi"/>
-          <w:sz w:val="24"/>
-          <w:szCs w:val="24"/>
-        </w:rPr>
-        <w:t>í</w:t>
-      </w:r>
-      <w:r>
-        <w:rPr>
-          <w:rFonts w:cstheme="minorHAnsi"/>
-          <w:sz w:val="24"/>
-          <w:szCs w:val="24"/>
-        </w:rPr>
-        <w:t>vánságlistának használati jogával, illetve admin fiók esetében az ezzel járó jogkörökkel.</w:t>
+        <w:t xml:space="preserve">Esetünkben a felhasználóinkat díszítjük fel különböző operációs jogokkal. Kezdetben nem rendelkeznek semmilyen joggal, kizárólag a </w:t>
+      </w:r>
+      <w:r>
+        <w:rPr>
+          <w:rFonts w:cstheme="minorHAnsi"/>
+          <w:sz w:val="24"/>
+          <w:szCs w:val="24"/>
+        </w:rPr>
+        <w:t>regisztrációhoz szükséges mezőkkel. Majd dekoráljuk a kívánságlistának használati jogával, illetve admin fiók esetében az ezzel járó jogkörökkel.</w:t>
       </w:r>
     </w:p>
     <w:sectPr>
@@ -1889,6 +2657,119 @@
     </w:lvl>
   </w:abstractNum>
   <w:abstractNum w:abstractNumId="2" w15:restartNumberingAfterBreak="0">
+    <w:nsid w:val="12297209"/>
+    <w:multiLevelType w:val="hybridMultilevel"/>
+    <w:tmpl w:val="1C880BAE"/>
+    <w:lvl w:ilvl="0" w:tplc="040E0001">
+      <w:start w:val="1"/>
+      <w:numFmt w:val="bullet"/>
+      <w:lvlText w:val=""/>
+      <w:lvlJc w:val="left"/>
+      <w:pPr>
+        <w:ind w:left="1065" w:hanging="360"/>
+      </w:pPr>
+      <w:rPr>
+        <w:rFonts w:ascii="Symbol" w:hAnsi="Symbol" w:hint="default"/>
+      </w:rPr>
+    </w:lvl>
+    <w:lvl w:ilvl="1" w:tplc="040E0003" w:tentative="1">
+      <w:start w:val="1"/>
+      <w:numFmt w:val="bullet"/>
+      <w:lvlText w:val="o"/>
+      <w:lvlJc w:val="left"/>
+      <w:pPr>
+        <w:ind w:left="1785" w:hanging="360"/>
+      </w:pPr>
+      <w:rPr>
+        <w:rFonts w:ascii="Courier New" w:hAnsi="Courier New" w:cs="Courier New" w:hint="default"/>
+      </w:rPr>
+    </w:lvl>
+    <w:lvl w:ilvl="2" w:tplc="040E0005" w:tentative="1">
+      <w:start w:val="1"/>
+      <w:numFmt w:val="bullet"/>
+      <w:lvlText w:val=""/>
+      <w:lvlJc w:val="left"/>
+      <w:pPr>
+        <w:ind w:left="2505" w:hanging="360"/>
+      </w:pPr>
+      <w:rPr>
+        <w:rFonts w:ascii="Wingdings" w:hAnsi="Wingdings" w:hint="default"/>
+      </w:rPr>
+    </w:lvl>
+    <w:lvl w:ilvl="3" w:tplc="040E0001" w:tentative="1">
+      <w:start w:val="1"/>
+      <w:numFmt w:val="bullet"/>
+      <w:lvlText w:val=""/>
+      <w:lvlJc w:val="left"/>
+      <w:pPr>
+        <w:ind w:left="3225" w:hanging="360"/>
+      </w:pPr>
+      <w:rPr>
+        <w:rFonts w:ascii="Symbol" w:hAnsi="Symbol" w:hint="default"/>
+      </w:rPr>
+    </w:lvl>
+    <w:lvl w:ilvl="4" w:tplc="040E0003" w:tentative="1">
+      <w:start w:val="1"/>
+      <w:numFmt w:val="bullet"/>
+      <w:lvlText w:val="o"/>
+      <w:lvlJc w:val="left"/>
+      <w:pPr>
+        <w:ind w:left="3945" w:hanging="360"/>
+      </w:pPr>
+      <w:rPr>
+        <w:rFonts w:ascii="Courier New" w:hAnsi="Courier New" w:cs="Courier New" w:hint="default"/>
+      </w:rPr>
+    </w:lvl>
+    <w:lvl w:ilvl="5" w:tplc="040E0005" w:tentative="1">
+      <w:start w:val="1"/>
+      <w:numFmt w:val="bullet"/>
+      <w:lvlText w:val=""/>
+      <w:lvlJc w:val="left"/>
+      <w:pPr>
+        <w:ind w:left="4665" w:hanging="360"/>
+      </w:pPr>
+      <w:rPr>
+        <w:rFonts w:ascii="Wingdings" w:hAnsi="Wingdings" w:hint="default"/>
+      </w:rPr>
+    </w:lvl>
+    <w:lvl w:ilvl="6" w:tplc="040E0001" w:tentative="1">
+      <w:start w:val="1"/>
+      <w:numFmt w:val="bullet"/>
+      <w:lvlText w:val=""/>
+      <w:lvlJc w:val="left"/>
+      <w:pPr>
+        <w:ind w:left="5385" w:hanging="360"/>
+      </w:pPr>
+      <w:rPr>
+        <w:rFonts w:ascii="Symbol" w:hAnsi="Symbol" w:hint="default"/>
+      </w:rPr>
+    </w:lvl>
+    <w:lvl w:ilvl="7" w:tplc="040E0003" w:tentative="1">
+      <w:start w:val="1"/>
+      <w:numFmt w:val="bullet"/>
+      <w:lvlText w:val="o"/>
+      <w:lvlJc w:val="left"/>
+      <w:pPr>
+        <w:ind w:left="6105" w:hanging="360"/>
+      </w:pPr>
+      <w:rPr>
+        <w:rFonts w:ascii="Courier New" w:hAnsi="Courier New" w:cs="Courier New" w:hint="default"/>
+      </w:rPr>
+    </w:lvl>
+    <w:lvl w:ilvl="8" w:tplc="040E0005" w:tentative="1">
+      <w:start w:val="1"/>
+      <w:numFmt w:val="bullet"/>
+      <w:lvlText w:val=""/>
+      <w:lvlJc w:val="left"/>
+      <w:pPr>
+        <w:ind w:left="6825" w:hanging="360"/>
+      </w:pPr>
+      <w:rPr>
+        <w:rFonts w:ascii="Wingdings" w:hAnsi="Wingdings" w:hint="default"/>
+      </w:rPr>
+    </w:lvl>
+  </w:abstractNum>
+  <w:abstractNum w:abstractNumId="3" w15:restartNumberingAfterBreak="0">
     <w:nsid w:val="2E940F0C"/>
     <w:multiLevelType w:val="hybridMultilevel"/>
     <w:tmpl w:val="F24841AE"/>
@@ -2001,7 +2882,7 @@
       </w:rPr>
     </w:lvl>
   </w:abstractNum>
-  <w:abstractNum w:abstractNumId="3" w15:restartNumberingAfterBreak="0">
+  <w:abstractNum w:abstractNumId="4" w15:restartNumberingAfterBreak="0">
     <w:nsid w:val="6BFC7D8C"/>
     <w:multiLevelType w:val="hybridMultilevel"/>
     <w:tmpl w:val="87A41754"/>
@@ -2118,13 +2999,16 @@
     <w:abstractNumId w:val="1"/>
   </w:num>
   <w:num w:numId="2">
-    <w:abstractNumId w:val="2"/>
+    <w:abstractNumId w:val="3"/>
   </w:num>
   <w:num w:numId="3">
     <w:abstractNumId w:val="0"/>
   </w:num>
   <w:num w:numId="4">
-    <w:abstractNumId w:val="3"/>
+    <w:abstractNumId w:val="4"/>
+  </w:num>
+  <w:num w:numId="5">
+    <w:abstractNumId w:val="2"/>
   </w:num>
 </w:numbering>
 </file>
@@ -2252,6 +3136,7 @@
     <w:lsdException w:name="HTML Sample" w:semiHidden="1" w:unhideWhenUsed="1"/>
     <w:lsdException w:name="HTML Typewriter" w:semiHidden="1" w:unhideWhenUsed="1"/>
     <w:lsdException w:name="HTML Variable" w:semiHidden="1" w:unhideWhenUsed="1"/>
+    <w:lsdException w:name="Normal Table" w:semiHidden="1" w:unhideWhenUsed="1"/>
     <w:lsdException w:name="annotation subject" w:semiHidden="1" w:unhideWhenUsed="1"/>
     <w:lsdException w:name="No List" w:semiHidden="1" w:unhideWhenUsed="1"/>
     <w:lsdException w:name="Outline List 1" w:semiHidden="1" w:unhideWhenUsed="1"/>
@@ -2298,8 +3183,10 @@
     <w:lsdException w:name="Table Subtle 2" w:semiHidden="1" w:unhideWhenUsed="1"/>
     <w:lsdException w:name="Table Web 1" w:semiHidden="1" w:unhideWhenUsed="1"/>
     <w:lsdException w:name="Table Web 2" w:semiHidden="1" w:unhideWhenUsed="1"/>
+    <w:lsdException w:name="Table Web 3" w:semiHidden="1" w:unhideWhenUsed="1"/>
     <w:lsdException w:name="Balloon Text" w:semiHidden="1" w:unhideWhenUsed="1"/>
     <w:lsdException w:name="Table Grid" w:uiPriority="39"/>
+    <w:lsdException w:name="Table Theme" w:semiHidden="1" w:unhideWhenUsed="1"/>
     <w:lsdException w:name="Placeholder Text" w:semiHidden="1"/>
     <w:lsdException w:name="No Spacing" w:uiPriority="1" w:qFormat="1"/>
     <w:lsdException w:name="Light Shading" w:uiPriority="60"/>

</xml_diff>